<commit_message>
added lots of things in metho.
</commit_message>
<xml_diff>
--- a/10.21.2020_proposal_revision.docx
+++ b/10.21.2020_proposal_revision.docx
@@ -139,7 +139,6 @@
           <w:szCs w:val="24"/>
         </w:rPr>
       </w:pPr>
-      <w:proofErr w:type="spellStart"/>
       <w:r>
         <w:rPr>
           <w:rFonts w:ascii="Times New Roman" w:eastAsia="Times New Roman" w:hAnsi="Times New Roman" w:cs="Times New Roman"/>
@@ -147,17 +146,7 @@
           <w:sz w:val="24"/>
           <w:szCs w:val="24"/>
         </w:rPr>
-        <w:t>Landley</w:t>
-      </w:r>
-      <w:proofErr w:type="spellEnd"/>
-      <w:r>
-        <w:rPr>
-          <w:rFonts w:ascii="Times New Roman" w:eastAsia="Times New Roman" w:hAnsi="Times New Roman" w:cs="Times New Roman"/>
-          <w:bCs/>
-          <w:sz w:val="24"/>
-          <w:szCs w:val="24"/>
-        </w:rPr>
-        <w:t xml:space="preserve"> M. Bernardo</w:t>
+        <w:t>Landley M. Bernardo</w:t>
       </w:r>
     </w:p>
     <w:p>
@@ -2667,25 +2656,7 @@
           <w:sz w:val="24"/>
           <w:szCs w:val="24"/>
         </w:rPr>
-        <w:t xml:space="preserve">irus Disease (COVID-19), has resulted in an accumulated output loss of 1.1 trillion pesos. Moreover, the Philippines Statistics Authority (2020) has recorded its highest unemployment rate ever. As early as the second quarter of 2020, it rose to 17.7%, amounting to 7.3 jobless Filipinos. Hoping to reduce any further losses and stabilize the economy, the Inter-Agency Task Force recommends the implementation of General Community Quarantine (GCQ). This new and lenient version of the quarantine has allowed business operations and other economic activities to resume. However, GCQ had little to no effect because the consumers’ confidence has influenced their buying habits. People have become conservative and cautious about where they spend their money. Consequently, the government has rolled out programs to help affected businesses and their employees. In particular, through </w:t>
-      </w:r>
-      <w:proofErr w:type="spellStart"/>
-      <w:r>
-        <w:rPr>
-          <w:rFonts w:ascii="Times New Roman" w:eastAsia="Times New Roman" w:hAnsi="Times New Roman" w:cs="Times New Roman"/>
-          <w:sz w:val="24"/>
-          <w:szCs w:val="24"/>
-        </w:rPr>
-        <w:t>Bayanihan</w:t>
-      </w:r>
-      <w:proofErr w:type="spellEnd"/>
-      <w:r>
-        <w:rPr>
-          <w:rFonts w:ascii="Times New Roman" w:eastAsia="Times New Roman" w:hAnsi="Times New Roman" w:cs="Times New Roman"/>
-          <w:sz w:val="24"/>
-          <w:szCs w:val="24"/>
-        </w:rPr>
-        <w:t xml:space="preserve"> to Heal as One Act, companies have given a 30-day grace period to pay for rents without incurring any penalties and even have the option to settle it in six-month time.</w:t>
+        <w:t>irus Disease (COVID-19), has resulted in an accumulated output loss of 1.1 trillion pesos. Moreover, the Philippines Statistics Authority (2020) has recorded its highest unemployment rate ever. As early as the second quarter of 2020, it rose to 17.7%, amounting to 7.3 jobless Filipinos. Hoping to reduce any further losses and stabilize the economy, the Inter-Agency Task Force recommends the implementation of General Community Quarantine (GCQ). This new and lenient version of the quarantine has allowed business operations and other economic activities to resume. However, GCQ had little to no effect because the consumers’ confidence has influenced their buying habits. People have become conservative and cautious about where they spend their money. Consequently, the government has rolled out programs to help affected businesses and their employees. In particular, through Bayanihan to Heal as One Act, companies have given a 30-day grace period to pay for rents without incurring any penalties and even have the option to settle it in six-month time.</w:t>
       </w:r>
     </w:p>
     <w:p>
@@ -3104,27 +3075,7 @@
           <w:szCs w:val="24"/>
           <w:lang w:val="en-US"/>
         </w:rPr>
-        <w:t xml:space="preserve"> consists of seven stages, including new product strategy development, idea generation, screening and evaluation, business analysis, development, testing, and commercialization (Booz, &amp; Allen &amp; Hamilton, 1982). Initially, NPD follows a rigid sequential order. For instance, the new product strategy development phase must come first before the idea generation, and once new product strategy development is complete, it is final and almost impossible to make any modification. Since every stage is highly dependent on its predecessors, meeting the deadline becomes an issue. On average, it takes ten years for a single new product to reach its official launch in the market. Over the years, it has improved, considering the speed and flexibility, without compromising product quality. For instance, Takeuchi &amp; Nonaka (1986) introduce the rugby approach to remove dependencies by allowing processes to start simultaneously and flexibly go back to the previous stages if changes are necessary. In addition, </w:t>
-      </w:r>
-      <w:proofErr w:type="spellStart"/>
-      <w:r>
-        <w:rPr>
-          <w:rFonts w:ascii="Times New Roman" w:eastAsia="Times New Roman" w:hAnsi="Times New Roman" w:cs="Times New Roman"/>
-          <w:sz w:val="24"/>
-          <w:szCs w:val="24"/>
-          <w:lang w:val="en-US"/>
-        </w:rPr>
-        <w:t>Koetler</w:t>
-      </w:r>
-      <w:proofErr w:type="spellEnd"/>
-      <w:r>
-        <w:rPr>
-          <w:rFonts w:ascii="Times New Roman" w:eastAsia="Times New Roman" w:hAnsi="Times New Roman" w:cs="Times New Roman"/>
-          <w:sz w:val="24"/>
-          <w:szCs w:val="24"/>
-          <w:lang w:val="en-US"/>
-        </w:rPr>
-        <w:t xml:space="preserve"> and Keller (2011) added two more phases before the business analysis: marketing strategy and concept development and testing to make the foundation of the product development stronger which reduces failures. Other improvements in NPD include creating agile development for incrementally adding new features to the product, design thinking for generating ideas, and lean innovation for efficient product development (Cooper, 2019).  </w:t>
+        <w:t xml:space="preserve"> consists of seven stages, including new product strategy development, idea generation, screening and evaluation, business analysis, development, testing, and commercialization (Booz, &amp; Allen &amp; Hamilton, 1982). Initially, NPD follows a rigid sequential order. For instance, the new product strategy development phase must come first before the idea generation, and once new product strategy development is complete, it is final and almost impossible to make any modification. Since every stage is highly dependent on its predecessors, meeting the deadline becomes an issue. On average, it takes ten years for a single new product to reach its official launch in the market. Over the years, it has improved, considering the speed and flexibility, without compromising product quality. For instance, Takeuchi &amp; Nonaka (1986) introduce the rugby approach to remove dependencies by allowing processes to start simultaneously and flexibly go back to the previous stages if changes are necessary. In addition, Koetler and Keller (2011) added two more phases before the business analysis: marketing strategy and concept development and testing to make the foundation of the product development stronger which reduces failures. Other improvements in NPD include creating agile development for incrementally adding new features to the product, design thinking for generating ideas, and lean innovation for efficient product development (Cooper, 2019).  </w:t>
       </w:r>
     </w:p>
     <w:p>
@@ -3201,205 +3152,7 @@
           <w:sz w:val="24"/>
           <w:szCs w:val="24"/>
         </w:rPr>
-        <w:t xml:space="preserve"> from a pool of ideas generated during new product ideation (Rochford, 1991). Organizations conduct a screening to assess which idea is worth investing. The majority of the research regarding screening used a dataset that was obtained by giving out questionnaires (Cooper, 1979; Baker &amp; </w:t>
-      </w:r>
-      <w:proofErr w:type="spellStart"/>
-      <w:r>
-        <w:rPr>
-          <w:rFonts w:ascii="Times New Roman" w:eastAsia="Times New Roman" w:hAnsi="Times New Roman" w:cs="Times New Roman"/>
-          <w:sz w:val="24"/>
-          <w:szCs w:val="24"/>
-        </w:rPr>
-        <w:t>Albaum</w:t>
-      </w:r>
-      <w:proofErr w:type="spellEnd"/>
-      <w:r>
-        <w:rPr>
-          <w:rFonts w:ascii="Times New Roman" w:eastAsia="Times New Roman" w:hAnsi="Times New Roman" w:cs="Times New Roman"/>
-          <w:sz w:val="24"/>
-          <w:szCs w:val="24"/>
-        </w:rPr>
-        <w:t xml:space="preserve">, 1986; </w:t>
-      </w:r>
-      <w:proofErr w:type="spellStart"/>
-      <w:r>
-        <w:rPr>
-          <w:rFonts w:ascii="Times New Roman" w:eastAsia="Times New Roman" w:hAnsi="Times New Roman" w:cs="Times New Roman"/>
-          <w:sz w:val="24"/>
-          <w:szCs w:val="24"/>
-        </w:rPr>
-        <w:t>Debrentani</w:t>
-      </w:r>
-      <w:proofErr w:type="spellEnd"/>
-      <w:r>
-        <w:rPr>
-          <w:rFonts w:ascii="Times New Roman" w:eastAsia="Times New Roman" w:hAnsi="Times New Roman" w:cs="Times New Roman"/>
-          <w:sz w:val="24"/>
-          <w:szCs w:val="24"/>
-        </w:rPr>
-        <w:t xml:space="preserve">, 1988; Kelly &amp; </w:t>
-      </w:r>
-      <w:proofErr w:type="spellStart"/>
-      <w:r>
-        <w:rPr>
-          <w:rFonts w:ascii="Times New Roman" w:eastAsia="Times New Roman" w:hAnsi="Times New Roman" w:cs="Times New Roman"/>
-          <w:sz w:val="24"/>
-          <w:szCs w:val="24"/>
-        </w:rPr>
-        <w:t>Storey</w:t>
-      </w:r>
-      <w:proofErr w:type="spellEnd"/>
-      <w:r>
-        <w:rPr>
-          <w:rFonts w:ascii="Times New Roman" w:eastAsia="Times New Roman" w:hAnsi="Times New Roman" w:cs="Times New Roman"/>
-          <w:sz w:val="24"/>
-          <w:szCs w:val="24"/>
-        </w:rPr>
-        <w:t xml:space="preserve">, 2000; Huang, 2002; </w:t>
-      </w:r>
-      <w:proofErr w:type="spellStart"/>
-      <w:r>
-        <w:rPr>
-          <w:rFonts w:ascii="Times New Roman" w:eastAsia="Times New Roman" w:hAnsi="Times New Roman" w:cs="Times New Roman"/>
-          <w:sz w:val="24"/>
-          <w:szCs w:val="24"/>
-        </w:rPr>
-        <w:t>Verworn</w:t>
-      </w:r>
-      <w:proofErr w:type="spellEnd"/>
-      <w:r>
-        <w:rPr>
-          <w:rFonts w:ascii="Times New Roman" w:eastAsia="Times New Roman" w:hAnsi="Times New Roman" w:cs="Times New Roman"/>
-          <w:sz w:val="24"/>
-          <w:szCs w:val="24"/>
-        </w:rPr>
-        <w:t xml:space="preserve">, 2006; Mu, Peng, &amp; Tan, 2007; Jespersen, 2007; </w:t>
-      </w:r>
-      <w:proofErr w:type="spellStart"/>
-      <w:r>
-        <w:rPr>
-          <w:rFonts w:ascii="Times New Roman" w:eastAsia="Times New Roman" w:hAnsi="Times New Roman" w:cs="Times New Roman"/>
-          <w:sz w:val="24"/>
-          <w:szCs w:val="24"/>
-        </w:rPr>
-        <w:t>Soukhoroukova</w:t>
-      </w:r>
-      <w:proofErr w:type="spellEnd"/>
-      <w:r>
-        <w:rPr>
-          <w:rFonts w:ascii="Times New Roman" w:eastAsia="Times New Roman" w:hAnsi="Times New Roman" w:cs="Times New Roman"/>
-          <w:sz w:val="24"/>
-          <w:szCs w:val="24"/>
-        </w:rPr>
-        <w:t xml:space="preserve">, Spann, &amp; </w:t>
-      </w:r>
-      <w:proofErr w:type="spellStart"/>
-      <w:r>
-        <w:rPr>
-          <w:rFonts w:ascii="Times New Roman" w:eastAsia="Times New Roman" w:hAnsi="Times New Roman" w:cs="Times New Roman"/>
-          <w:sz w:val="24"/>
-          <w:szCs w:val="24"/>
-        </w:rPr>
-        <w:t>Skiera</w:t>
-      </w:r>
-      <w:proofErr w:type="spellEnd"/>
-      <w:r>
-        <w:rPr>
-          <w:rFonts w:ascii="Times New Roman" w:eastAsia="Times New Roman" w:hAnsi="Times New Roman" w:cs="Times New Roman"/>
-          <w:sz w:val="24"/>
-          <w:szCs w:val="24"/>
-        </w:rPr>
-        <w:t xml:space="preserve">, 2011; </w:t>
-      </w:r>
-      <w:proofErr w:type="spellStart"/>
-      <w:r>
-        <w:rPr>
-          <w:rFonts w:ascii="Times New Roman" w:eastAsia="Times New Roman" w:hAnsi="Times New Roman" w:cs="Times New Roman"/>
-          <w:sz w:val="24"/>
-          <w:szCs w:val="24"/>
-        </w:rPr>
-        <w:t>Ledwith</w:t>
-      </w:r>
-      <w:proofErr w:type="spellEnd"/>
-      <w:r>
-        <w:rPr>
-          <w:rFonts w:ascii="Times New Roman" w:eastAsia="Times New Roman" w:hAnsi="Times New Roman" w:cs="Times New Roman"/>
-          <w:sz w:val="24"/>
-          <w:szCs w:val="24"/>
-        </w:rPr>
-        <w:t xml:space="preserve"> &amp; Perks, 2011; </w:t>
-      </w:r>
-      <w:proofErr w:type="spellStart"/>
-      <w:r>
-        <w:rPr>
-          <w:rFonts w:ascii="Times New Roman" w:eastAsia="Times New Roman" w:hAnsi="Times New Roman" w:cs="Times New Roman"/>
-          <w:sz w:val="24"/>
-          <w:szCs w:val="24"/>
-        </w:rPr>
-        <w:t>Onarheim</w:t>
-      </w:r>
-      <w:proofErr w:type="spellEnd"/>
-      <w:r>
-        <w:rPr>
-          <w:rFonts w:ascii="Times New Roman" w:eastAsia="Times New Roman" w:hAnsi="Times New Roman" w:cs="Times New Roman"/>
-          <w:sz w:val="24"/>
-          <w:szCs w:val="24"/>
-        </w:rPr>
-        <w:t xml:space="preserve">, 2012; </w:t>
-      </w:r>
-      <w:proofErr w:type="spellStart"/>
-      <w:r>
-        <w:rPr>
-          <w:rFonts w:ascii="Times New Roman" w:eastAsia="Times New Roman" w:hAnsi="Times New Roman" w:cs="Times New Roman"/>
-          <w:sz w:val="24"/>
-          <w:szCs w:val="24"/>
-        </w:rPr>
-        <w:t>Albar</w:t>
-      </w:r>
-      <w:proofErr w:type="spellEnd"/>
-      <w:r>
-        <w:rPr>
-          <w:rFonts w:ascii="Times New Roman" w:eastAsia="Times New Roman" w:hAnsi="Times New Roman" w:cs="Times New Roman"/>
-          <w:sz w:val="24"/>
-          <w:szCs w:val="24"/>
-        </w:rPr>
-        <w:t xml:space="preserve"> &amp; </w:t>
-      </w:r>
-      <w:proofErr w:type="spellStart"/>
-      <w:r>
-        <w:rPr>
-          <w:rFonts w:ascii="Times New Roman" w:eastAsia="Times New Roman" w:hAnsi="Times New Roman" w:cs="Times New Roman"/>
-          <w:sz w:val="24"/>
-          <w:szCs w:val="24"/>
-        </w:rPr>
-        <w:t>Jetter</w:t>
-      </w:r>
-      <w:proofErr w:type="spellEnd"/>
-      <w:r>
-        <w:rPr>
-          <w:rFonts w:ascii="Times New Roman" w:eastAsia="Times New Roman" w:hAnsi="Times New Roman" w:cs="Times New Roman"/>
-          <w:sz w:val="24"/>
-          <w:szCs w:val="24"/>
-        </w:rPr>
-        <w:t xml:space="preserve">, 2013). </w:t>
-      </w:r>
-      <w:proofErr w:type="spellStart"/>
-      <w:r>
-        <w:rPr>
-          <w:rFonts w:ascii="Times New Roman" w:eastAsia="Times New Roman" w:hAnsi="Times New Roman" w:cs="Times New Roman"/>
-          <w:sz w:val="24"/>
-          <w:szCs w:val="24"/>
-        </w:rPr>
-        <w:t>Pribyl</w:t>
-      </w:r>
-      <w:proofErr w:type="spellEnd"/>
-      <w:r>
-        <w:rPr>
-          <w:rFonts w:ascii="Times New Roman" w:eastAsia="Times New Roman" w:hAnsi="Times New Roman" w:cs="Times New Roman"/>
-          <w:sz w:val="24"/>
-          <w:szCs w:val="24"/>
-        </w:rPr>
-        <w:t xml:space="preserve"> (1994) explains that using questionnaires for data collection can be problematic in terms of reliability, validity, and </w:t>
+        <w:t xml:space="preserve"> from a pool of ideas generated during new product ideation (Rochford, 1991). Organizations conduct a screening to assess which idea is worth investing. The majority of the research regarding screening used a dataset that was obtained by giving out questionnaires (Cooper, 1979; Baker &amp; Albaum, 1986; Debrentani, 1988; Kelly &amp; Storey, 2000; Huang, 2002; Verworn, 2006; Mu, Peng, &amp; Tan, 2007; Jespersen, 2007; Soukhoroukova, Spann, &amp; Skiera, 2011; Ledwith &amp; Perks, 2011; Onarheim, 2012; Albar &amp; Jetter, 2013). Pribyl (1994) explains that using questionnaires for data collection can be problematic in terms of reliability, validity, and </w:t>
       </w:r>
       <w:r>
         <w:rPr>
@@ -3415,133 +3168,7 @@
           <w:sz w:val="24"/>
           <w:szCs w:val="24"/>
         </w:rPr>
-        <w:t>. Recent studies have shown that user-generated content (UGC) (e.g., posts, comments, reviews, and tweets) on SM can be a valuable source of information for screening new product ideas (</w:t>
-      </w:r>
-      <w:proofErr w:type="spellStart"/>
-      <w:r>
-        <w:rPr>
-          <w:rFonts w:ascii="Times New Roman" w:eastAsia="Times New Roman" w:hAnsi="Times New Roman" w:cs="Times New Roman"/>
-          <w:sz w:val="24"/>
-          <w:szCs w:val="24"/>
-        </w:rPr>
-        <w:t>Sindhav</w:t>
-      </w:r>
-      <w:proofErr w:type="spellEnd"/>
-      <w:r>
-        <w:rPr>
-          <w:rFonts w:ascii="Times New Roman" w:eastAsia="Times New Roman" w:hAnsi="Times New Roman" w:cs="Times New Roman"/>
-          <w:sz w:val="24"/>
-          <w:szCs w:val="24"/>
-        </w:rPr>
-        <w:t xml:space="preserve">, 2011; Bashir, </w:t>
-      </w:r>
-      <w:proofErr w:type="spellStart"/>
-      <w:r>
-        <w:rPr>
-          <w:rFonts w:ascii="Times New Roman" w:eastAsia="Times New Roman" w:hAnsi="Times New Roman" w:cs="Times New Roman"/>
-          <w:sz w:val="24"/>
-          <w:szCs w:val="24"/>
-        </w:rPr>
-        <w:t>Papamichail</w:t>
-      </w:r>
-      <w:proofErr w:type="spellEnd"/>
-      <w:r>
-        <w:rPr>
-          <w:rFonts w:ascii="Times New Roman" w:eastAsia="Times New Roman" w:hAnsi="Times New Roman" w:cs="Times New Roman"/>
-          <w:sz w:val="24"/>
-          <w:szCs w:val="24"/>
-        </w:rPr>
-        <w:t xml:space="preserve">, &amp; Malik, 2017; Nascimento &amp; Da Silveira, 2017; Carlson et al., 2018; </w:t>
-      </w:r>
-      <w:proofErr w:type="spellStart"/>
-      <w:r>
-        <w:rPr>
-          <w:rFonts w:ascii="Times New Roman" w:eastAsia="Times New Roman" w:hAnsi="Times New Roman" w:cs="Times New Roman"/>
-          <w:sz w:val="24"/>
-          <w:szCs w:val="24"/>
-        </w:rPr>
-        <w:t>Bhimani</w:t>
-      </w:r>
-      <w:proofErr w:type="spellEnd"/>
-      <w:r>
-        <w:rPr>
-          <w:rFonts w:ascii="Times New Roman" w:eastAsia="Times New Roman" w:hAnsi="Times New Roman" w:cs="Times New Roman"/>
-          <w:sz w:val="24"/>
-          <w:szCs w:val="24"/>
-        </w:rPr>
-        <w:t xml:space="preserve">, Mention, &amp; </w:t>
-      </w:r>
-      <w:proofErr w:type="spellStart"/>
-      <w:r>
-        <w:rPr>
-          <w:rFonts w:ascii="Times New Roman" w:eastAsia="Times New Roman" w:hAnsi="Times New Roman" w:cs="Times New Roman"/>
-          <w:sz w:val="24"/>
-          <w:szCs w:val="24"/>
-        </w:rPr>
-        <w:t>Barlatier</w:t>
-      </w:r>
-      <w:proofErr w:type="spellEnd"/>
-      <w:r>
-        <w:rPr>
-          <w:rFonts w:ascii="Times New Roman" w:eastAsia="Times New Roman" w:hAnsi="Times New Roman" w:cs="Times New Roman"/>
-          <w:sz w:val="24"/>
-          <w:szCs w:val="24"/>
-        </w:rPr>
-        <w:t xml:space="preserve">, 2018; Ram &amp; Lieu, 2018; Baum et al., 2019; </w:t>
-      </w:r>
-      <w:proofErr w:type="spellStart"/>
-      <w:r>
-        <w:rPr>
-          <w:rFonts w:ascii="Times New Roman" w:eastAsia="Times New Roman" w:hAnsi="Times New Roman" w:cs="Times New Roman"/>
-          <w:sz w:val="24"/>
-          <w:szCs w:val="24"/>
-        </w:rPr>
-        <w:t>Prantl</w:t>
-      </w:r>
-      <w:proofErr w:type="spellEnd"/>
-      <w:r>
-        <w:rPr>
-          <w:rFonts w:ascii="Times New Roman" w:eastAsia="Times New Roman" w:hAnsi="Times New Roman" w:cs="Times New Roman"/>
-          <w:sz w:val="24"/>
-          <w:szCs w:val="24"/>
-        </w:rPr>
-        <w:t xml:space="preserve"> &amp; </w:t>
-      </w:r>
-      <w:proofErr w:type="spellStart"/>
-      <w:r>
-        <w:rPr>
-          <w:rFonts w:ascii="Times New Roman" w:eastAsia="Times New Roman" w:hAnsi="Times New Roman" w:cs="Times New Roman"/>
-          <w:sz w:val="24"/>
-          <w:szCs w:val="24"/>
-        </w:rPr>
-        <w:t>Micik</w:t>
-      </w:r>
-      <w:proofErr w:type="spellEnd"/>
-      <w:r>
-        <w:rPr>
-          <w:rFonts w:ascii="Times New Roman" w:eastAsia="Times New Roman" w:hAnsi="Times New Roman" w:cs="Times New Roman"/>
-          <w:sz w:val="24"/>
-          <w:szCs w:val="24"/>
-        </w:rPr>
-        <w:t xml:space="preserve">, 2019; Balan &amp; </w:t>
-      </w:r>
-      <w:proofErr w:type="spellStart"/>
-      <w:r>
-        <w:rPr>
-          <w:rFonts w:ascii="Times New Roman" w:eastAsia="Times New Roman" w:hAnsi="Times New Roman" w:cs="Times New Roman"/>
-          <w:sz w:val="24"/>
-          <w:szCs w:val="24"/>
-        </w:rPr>
-        <w:t>Rege</w:t>
-      </w:r>
-      <w:proofErr w:type="spellEnd"/>
-      <w:r>
-        <w:rPr>
-          <w:rFonts w:ascii="Times New Roman" w:eastAsia="Times New Roman" w:hAnsi="Times New Roman" w:cs="Times New Roman"/>
-          <w:sz w:val="24"/>
-          <w:szCs w:val="24"/>
-        </w:rPr>
-        <w:t xml:space="preserve">, 2017; Baum et al., 2019). According to Krumm &amp; Davies (2008), UGC is any content, usually unstructured data, such as text, image, video, and even audio, created by the users, rather than the brands, to express one’s opinion, sentiment, idea, and support to something including academics, politics, and businesses. </w:t>
+        <w:t xml:space="preserve">. Recent studies have shown that user-generated content (UGC) (e.g., posts, comments, reviews, and tweets) on SM can be a valuable source of information for screening new product ideas (Sindhav, 2011; Bashir, Papamichail, &amp; Malik, 2017; Nascimento &amp; Da Silveira, 2017; Carlson et al., 2018; Bhimani, Mention, &amp; Barlatier, 2018; Ram &amp; Lieu, 2018; Baum et al., 2019; Prantl &amp; Micik, 2019; Balan &amp; Rege, 2017; Baum et al., 2019). According to Krumm &amp; Davies (2008), UGC is any content, usually unstructured data, such as text, image, video, and even audio, created by the users, rather than the brands, to express one’s opinion, sentiment, idea, and support to something including academics, politics, and businesses. </w:t>
       </w:r>
     </w:p>
     <w:p>
@@ -3595,41 +3222,13 @@
         </w:rPr>
         <w:t xml:space="preserve"> </w:t>
       </w:r>
-      <w:proofErr w:type="spellStart"/>
-      <w:r>
-        <w:rPr>
-          <w:rFonts w:ascii="Times New Roman" w:eastAsia="Times New Roman" w:hAnsi="Times New Roman" w:cs="Times New Roman"/>
-          <w:sz w:val="24"/>
-          <w:szCs w:val="24"/>
-        </w:rPr>
-        <w:t>Filieri</w:t>
-      </w:r>
-      <w:proofErr w:type="spellEnd"/>
-      <w:r>
-        <w:rPr>
-          <w:rFonts w:ascii="Times New Roman" w:eastAsia="Times New Roman" w:hAnsi="Times New Roman" w:cs="Times New Roman"/>
-          <w:sz w:val="24"/>
-          <w:szCs w:val="24"/>
-        </w:rPr>
-        <w:t xml:space="preserve"> (2012) performs one of the few and first studies that emphasize consumers as co-creators in NPD’s early stages. </w:t>
-      </w:r>
-      <w:proofErr w:type="spellStart"/>
-      <w:r>
-        <w:rPr>
-          <w:rFonts w:ascii="Times New Roman" w:eastAsia="Times New Roman" w:hAnsi="Times New Roman" w:cs="Times New Roman"/>
-          <w:sz w:val="24"/>
-          <w:szCs w:val="24"/>
-        </w:rPr>
-        <w:t>Filieri</w:t>
-      </w:r>
-      <w:proofErr w:type="spellEnd"/>
-      <w:r>
-        <w:rPr>
-          <w:rFonts w:ascii="Times New Roman" w:eastAsia="Times New Roman" w:hAnsi="Times New Roman" w:cs="Times New Roman"/>
-          <w:sz w:val="24"/>
-          <w:szCs w:val="24"/>
-        </w:rPr>
-        <w:t xml:space="preserve"> (2012) analyzes customers’ participation and engagements on the web. The study gained enough knowledge to develop new food products and additional services for an existing food company. Similarly, Kao, Yang, Wu, &amp; Cheng (2016) propose the interact-engage-propose-act-realize (IEPAR) model that allows enterprises to include consumers as part of the product value creation. The model provides a step by step process in determining valuable insights to improve product concepts through UGC. Hasan (2018) examines </w:t>
+      <w:r>
+        <w:rPr>
+          <w:rFonts w:ascii="Times New Roman" w:eastAsia="Times New Roman" w:hAnsi="Times New Roman" w:cs="Times New Roman"/>
+          <w:sz w:val="24"/>
+          <w:szCs w:val="24"/>
+        </w:rPr>
+        <w:t xml:space="preserve">Filieri (2012) performs one of the few and first studies that emphasize consumers as co-creators in NPD’s early stages. Filieri (2012) analyzes customers’ participation and engagements on the web. The study gained enough knowledge to develop new food products and additional services for an existing food company. Similarly, Kao, Yang, Wu, &amp; Cheng (2016) propose the interact-engage-propose-act-realize (IEPAR) model that allows enterprises to include consumers as part of the product value creation. The model provides a step by step process in determining valuable insights to improve product concepts through UGC. Hasan (2018) examines </w:t>
       </w:r>
       <w:r>
         <w:rPr>
@@ -3638,43 +3237,7 @@
           <w:szCs w:val="24"/>
         </w:rPr>
         <w:lastRenderedPageBreak/>
-        <w:t xml:space="preserve">the different ways to utilize users’ feedback and suggestions to generate and improve product ideas. The research found out that the next products of the tech company </w:t>
-      </w:r>
-      <w:proofErr w:type="spellStart"/>
-      <w:r>
-        <w:rPr>
-          <w:rFonts w:ascii="Times New Roman" w:eastAsia="Times New Roman" w:hAnsi="Times New Roman" w:cs="Times New Roman"/>
-          <w:sz w:val="24"/>
-          <w:szCs w:val="24"/>
-        </w:rPr>
-        <w:t>Glostar</w:t>
-      </w:r>
-      <w:proofErr w:type="spellEnd"/>
-      <w:r>
-        <w:rPr>
-          <w:rFonts w:ascii="Times New Roman" w:eastAsia="Times New Roman" w:hAnsi="Times New Roman" w:cs="Times New Roman"/>
-          <w:sz w:val="24"/>
-          <w:szCs w:val="24"/>
-        </w:rPr>
-        <w:t xml:space="preserve">, which is the subject of the experiment, should be in line with its core values and existing products. The company’s users want to have more freedom to express, create, and share all kinds of content, such as images, videos, and music that their current platform cannot provide. Lastly, Rathore &amp; </w:t>
-      </w:r>
-      <w:proofErr w:type="spellStart"/>
-      <w:r>
-        <w:rPr>
-          <w:rFonts w:ascii="Times New Roman" w:eastAsia="Times New Roman" w:hAnsi="Times New Roman" w:cs="Times New Roman"/>
-          <w:sz w:val="24"/>
-          <w:szCs w:val="24"/>
-        </w:rPr>
-        <w:t>Ilavasaran</w:t>
-      </w:r>
-      <w:proofErr w:type="spellEnd"/>
-      <w:r>
-        <w:rPr>
-          <w:rFonts w:ascii="Times New Roman" w:eastAsia="Times New Roman" w:hAnsi="Times New Roman" w:cs="Times New Roman"/>
-          <w:sz w:val="24"/>
-          <w:szCs w:val="24"/>
-        </w:rPr>
-        <w:t xml:space="preserve"> (2020) analyze the impact of the consumers’ pre- and post-launch emotions in three types of new products from three well-known brands in the food, car, and phone industry. The study uses tweets from Twitter to classify consumers’ perceived emotions into anger, anticipation, disgust, fear, joy, negative, positive, sadness, surprise, and trust. Companies obtained insights on what and where to develop their new products before becomes available to the market.    </w:t>
+        <w:t xml:space="preserve">the different ways to utilize users’ feedback and suggestions to generate and improve product ideas. The research found out that the next products of the tech company Glostar, which is the subject of the experiment, should be in line with its core values and existing products. The company’s users want to have more freedom to express, create, and share all kinds of content, such as images, videos, and music that their current platform cannot provide. Lastly, Rathore &amp; Ilavasaran (2020) analyze the impact of the consumers’ pre- and post-launch emotions in three types of new products from three well-known brands in the food, car, and phone industry. The study uses tweets from Twitter to classify consumers’ perceived emotions into anger, anticipation, disgust, fear, joy, negative, positive, sadness, surprise, and trust. Companies obtained insights on what and where to develop their new products before becomes available to the market.    </w:t>
       </w:r>
     </w:p>
     <w:p>
@@ -3710,133 +3273,7 @@
           <w:sz w:val="24"/>
           <w:szCs w:val="24"/>
         </w:rPr>
-        <w:t xml:space="preserve"> (Kelly &amp; </w:t>
-      </w:r>
-      <w:proofErr w:type="spellStart"/>
-      <w:r>
-        <w:rPr>
-          <w:rFonts w:ascii="Times New Roman" w:eastAsia="Times New Roman" w:hAnsi="Times New Roman" w:cs="Times New Roman"/>
-          <w:sz w:val="24"/>
-          <w:szCs w:val="24"/>
-        </w:rPr>
-        <w:t>Storey</w:t>
-      </w:r>
-      <w:proofErr w:type="spellEnd"/>
-      <w:r>
-        <w:rPr>
-          <w:rFonts w:ascii="Times New Roman" w:eastAsia="Times New Roman" w:hAnsi="Times New Roman" w:cs="Times New Roman"/>
-          <w:sz w:val="24"/>
-          <w:szCs w:val="24"/>
-        </w:rPr>
-        <w:t xml:space="preserve">, 2000; Nascimento &amp; Da Silveira, 2017). Additionally, Magnusson, </w:t>
-      </w:r>
-      <w:proofErr w:type="spellStart"/>
-      <w:r>
-        <w:rPr>
-          <w:rFonts w:ascii="Times New Roman" w:eastAsia="Times New Roman" w:hAnsi="Times New Roman" w:cs="Times New Roman"/>
-          <w:sz w:val="24"/>
-          <w:szCs w:val="24"/>
-        </w:rPr>
-        <w:t>Wästlund</w:t>
-      </w:r>
-      <w:proofErr w:type="spellEnd"/>
-      <w:r>
-        <w:rPr>
-          <w:rFonts w:ascii="Times New Roman" w:eastAsia="Times New Roman" w:hAnsi="Times New Roman" w:cs="Times New Roman"/>
-          <w:sz w:val="24"/>
-          <w:szCs w:val="24"/>
-        </w:rPr>
-        <w:t xml:space="preserve"> &amp; </w:t>
-      </w:r>
-      <w:proofErr w:type="spellStart"/>
-      <w:r>
-        <w:rPr>
-          <w:rFonts w:ascii="Times New Roman" w:eastAsia="Times New Roman" w:hAnsi="Times New Roman" w:cs="Times New Roman"/>
-          <w:sz w:val="24"/>
-          <w:szCs w:val="24"/>
-        </w:rPr>
-        <w:t>Netz</w:t>
-      </w:r>
-      <w:proofErr w:type="spellEnd"/>
-      <w:r>
-        <w:rPr>
-          <w:rFonts w:ascii="Times New Roman" w:eastAsia="Times New Roman" w:hAnsi="Times New Roman" w:cs="Times New Roman"/>
-          <w:sz w:val="24"/>
-          <w:szCs w:val="24"/>
-        </w:rPr>
-        <w:t xml:space="preserve"> (2016) emphasize that a mixed technical and non-technical people complement each other, which yields to an idea with a high percentage of success. Currently, no study has utilized the UGC on SM to screen new product ideas for SMEs. SMEs are the backbone of the economy, and in the Philippines, 80% of the businesses are considered SMEs, which makes up to 28.9% of the total workforce nationwide (PSA, 2020). Screening new product ideas remains a tedious and resource-intensive, especially for SMEs, yet only 20% of new products launched every year make it to the market (Ford &amp; </w:t>
-      </w:r>
-      <w:proofErr w:type="spellStart"/>
-      <w:r>
-        <w:rPr>
-          <w:rFonts w:ascii="Times New Roman" w:eastAsia="Times New Roman" w:hAnsi="Times New Roman" w:cs="Times New Roman"/>
-          <w:sz w:val="24"/>
-          <w:szCs w:val="24"/>
-        </w:rPr>
-        <w:t>Terris</w:t>
-      </w:r>
-      <w:proofErr w:type="spellEnd"/>
-      <w:r>
-        <w:rPr>
-          <w:rFonts w:ascii="Times New Roman" w:eastAsia="Times New Roman" w:hAnsi="Times New Roman" w:cs="Times New Roman"/>
-          <w:sz w:val="24"/>
-          <w:szCs w:val="24"/>
-        </w:rPr>
-        <w:t>, 2017; Rodríguez-</w:t>
-      </w:r>
-      <w:proofErr w:type="spellStart"/>
-      <w:r>
-        <w:rPr>
-          <w:rFonts w:ascii="Times New Roman" w:eastAsia="Times New Roman" w:hAnsi="Times New Roman" w:cs="Times New Roman"/>
-          <w:sz w:val="24"/>
-          <w:szCs w:val="24"/>
-        </w:rPr>
-        <w:t>Ferradas</w:t>
-      </w:r>
-      <w:proofErr w:type="spellEnd"/>
-      <w:r>
-        <w:rPr>
-          <w:rFonts w:ascii="Times New Roman" w:eastAsia="Times New Roman" w:hAnsi="Times New Roman" w:cs="Times New Roman"/>
-          <w:sz w:val="24"/>
-          <w:szCs w:val="24"/>
-        </w:rPr>
-        <w:t xml:space="preserve"> &amp; Alfaro-</w:t>
-      </w:r>
-      <w:proofErr w:type="spellStart"/>
-      <w:r>
-        <w:rPr>
-          <w:rFonts w:ascii="Times New Roman" w:eastAsia="Times New Roman" w:hAnsi="Times New Roman" w:cs="Times New Roman"/>
-          <w:sz w:val="24"/>
-          <w:szCs w:val="24"/>
-        </w:rPr>
-        <w:t>Tanco</w:t>
-      </w:r>
-      <w:proofErr w:type="spellEnd"/>
-      <w:r>
-        <w:rPr>
-          <w:rFonts w:ascii="Times New Roman" w:eastAsia="Times New Roman" w:hAnsi="Times New Roman" w:cs="Times New Roman"/>
-          <w:sz w:val="24"/>
-          <w:szCs w:val="24"/>
-        </w:rPr>
-        <w:t xml:space="preserve">, 2016; </w:t>
-      </w:r>
-      <w:proofErr w:type="spellStart"/>
-      <w:r>
-        <w:rPr>
-          <w:rFonts w:ascii="Times New Roman" w:eastAsia="Times New Roman" w:hAnsi="Times New Roman" w:cs="Times New Roman"/>
-          <w:sz w:val="24"/>
-          <w:szCs w:val="24"/>
-        </w:rPr>
-        <w:t>Akram</w:t>
-      </w:r>
-      <w:proofErr w:type="spellEnd"/>
-      <w:r>
-        <w:rPr>
-          <w:rFonts w:ascii="Times New Roman" w:eastAsia="Times New Roman" w:hAnsi="Times New Roman" w:cs="Times New Roman"/>
-          <w:sz w:val="24"/>
-          <w:szCs w:val="24"/>
-        </w:rPr>
-        <w:t xml:space="preserve">, 2017). </w:t>
+        <w:t xml:space="preserve"> (Kelly &amp; Storey, 2000; Nascimento &amp; Da Silveira, 2017). Additionally, Magnusson, Wästlund &amp; Netz (2016) emphasize that a mixed technical and non-technical people complement each other, which yields to an idea with a high percentage of success. Currently, no study has utilized the UGC on SM to screen new product ideas for SMEs. SMEs are the backbone of the economy, and in the Philippines, 80% of the businesses are considered SMEs, which makes up to 28.9% of the total workforce nationwide (PSA, 2020). Screening new product ideas remains a tedious and resource-intensive, especially for SMEs, yet only 20% of new products launched every year make it to the market (Ford &amp; Terris, 2017; Rodríguez-Ferradas &amp; Alfaro-Tanco, 2016; Akram, 2017). </w:t>
       </w:r>
     </w:p>
     <w:p>
@@ -3856,25 +3293,7 @@
           <w:sz w:val="24"/>
           <w:szCs w:val="24"/>
         </w:rPr>
-        <w:t xml:space="preserve">Nevertheless, Booz, Allen &amp; Hamilton (1982) &amp; Ford &amp; </w:t>
-      </w:r>
-      <w:proofErr w:type="spellStart"/>
-      <w:r>
-        <w:rPr>
-          <w:rFonts w:ascii="Times New Roman" w:eastAsia="Times New Roman" w:hAnsi="Times New Roman" w:cs="Times New Roman"/>
-          <w:sz w:val="24"/>
-          <w:szCs w:val="24"/>
-        </w:rPr>
-        <w:t>Terris</w:t>
-      </w:r>
-      <w:proofErr w:type="spellEnd"/>
-      <w:r>
-        <w:rPr>
-          <w:rFonts w:ascii="Times New Roman" w:eastAsia="Times New Roman" w:hAnsi="Times New Roman" w:cs="Times New Roman"/>
-          <w:sz w:val="24"/>
-          <w:szCs w:val="24"/>
-        </w:rPr>
-        <w:t xml:space="preserve"> (2017) encourage SMEs to consider NPD to stay competitive and achieve prosperity in a rapidly changing market. Hughes </w:t>
+        <w:t xml:space="preserve">Nevertheless, Booz, Allen &amp; Hamilton (1982) &amp; Ford &amp; Terris (2017) encourage SMEs to consider NPD to stay competitive and achieve prosperity in a rapidly changing market. Hughes </w:t>
       </w:r>
       <w:r>
         <w:rPr>
@@ -4213,25 +3632,7 @@
           <w:sz w:val="24"/>
           <w:szCs w:val="24"/>
         </w:rPr>
-        <w:t xml:space="preserve">The output of this research is a web application that will screen new product ideas of SMEs through UGC on SM. First, the research will conduct a literature review to identify proven and effective success factors in screening new product ideas. The success factors will be filtered out to remove those that cannot be measured through UGC on SM. Through the same set of literature, a model will be chosen to perform the screening. Baker &amp; </w:t>
-      </w:r>
-      <w:proofErr w:type="spellStart"/>
-      <w:r>
-        <w:rPr>
-          <w:rFonts w:ascii="Times New Roman" w:eastAsia="Times New Roman" w:hAnsi="Times New Roman" w:cs="Times New Roman"/>
-          <w:sz w:val="24"/>
-          <w:szCs w:val="24"/>
-        </w:rPr>
-        <w:t>Albaum</w:t>
-      </w:r>
-      <w:proofErr w:type="spellEnd"/>
-      <w:r>
-        <w:rPr>
-          <w:rFonts w:ascii="Times New Roman" w:eastAsia="Times New Roman" w:hAnsi="Times New Roman" w:cs="Times New Roman"/>
-          <w:sz w:val="24"/>
-          <w:szCs w:val="24"/>
-        </w:rPr>
-        <w:t xml:space="preserve"> (1986) suggest that people involved in NPD resist and often abandoned complex models. The identified success factors will be converted into its quantifiable form, which the model will use to perform the screening. A model to be chosen should have been proven to be effective and perform better than other models. Also, a model must be simple enough to implement </w:t>
+        <w:t xml:space="preserve">The output of this research is a web application that will screen new product ideas of SMEs through UGC on SM. First, the research will conduct a literature review to identify proven and effective success factors in screening new product ideas. The success factors will be filtered out to remove those that cannot be measured through UGC on SM. Through the same set of literature, a model will be chosen to perform the screening. Baker &amp; Albaum (1986) suggest that people involved in NPD resist and often abandoned complex models. The identified success factors will be converted into its quantifiable form, which the model will use to perform the screening. A model to be chosen should have been proven to be effective and perform better than other models. Also, a model must be simple enough to implement </w:t>
       </w:r>
       <w:r>
         <w:rPr>
@@ -4308,115 +3709,7 @@
           <w:sz w:val="24"/>
           <w:szCs w:val="24"/>
         </w:rPr>
-        <w:t xml:space="preserve">The output of this research will assist SMEs in developing new product ideas (Ford &amp; </w:t>
-      </w:r>
-      <w:proofErr w:type="spellStart"/>
-      <w:r>
-        <w:rPr>
-          <w:rFonts w:ascii="Times New Roman" w:eastAsia="Times New Roman" w:hAnsi="Times New Roman" w:cs="Times New Roman"/>
-          <w:sz w:val="24"/>
-          <w:szCs w:val="24"/>
-        </w:rPr>
-        <w:t>Terris</w:t>
-      </w:r>
-      <w:proofErr w:type="spellEnd"/>
-      <w:r>
-        <w:rPr>
-          <w:rFonts w:ascii="Times New Roman" w:eastAsia="Times New Roman" w:hAnsi="Times New Roman" w:cs="Times New Roman"/>
-          <w:sz w:val="24"/>
-          <w:szCs w:val="24"/>
-        </w:rPr>
-        <w:t>, 2017; Rodríguez-</w:t>
-      </w:r>
-      <w:proofErr w:type="spellStart"/>
-      <w:r>
-        <w:rPr>
-          <w:rFonts w:ascii="Times New Roman" w:eastAsia="Times New Roman" w:hAnsi="Times New Roman" w:cs="Times New Roman"/>
-          <w:sz w:val="24"/>
-          <w:szCs w:val="24"/>
-        </w:rPr>
-        <w:t>Ferradas</w:t>
-      </w:r>
-      <w:proofErr w:type="spellEnd"/>
-      <w:r>
-        <w:rPr>
-          <w:rFonts w:ascii="Times New Roman" w:eastAsia="Times New Roman" w:hAnsi="Times New Roman" w:cs="Times New Roman"/>
-          <w:sz w:val="24"/>
-          <w:szCs w:val="24"/>
-        </w:rPr>
-        <w:t xml:space="preserve"> &amp; Alfaro-</w:t>
-      </w:r>
-      <w:proofErr w:type="spellStart"/>
-      <w:r>
-        <w:rPr>
-          <w:rFonts w:ascii="Times New Roman" w:eastAsia="Times New Roman" w:hAnsi="Times New Roman" w:cs="Times New Roman"/>
-          <w:sz w:val="24"/>
-          <w:szCs w:val="24"/>
-        </w:rPr>
-        <w:t>Tanco</w:t>
-      </w:r>
-      <w:proofErr w:type="spellEnd"/>
-      <w:r>
-        <w:rPr>
-          <w:rFonts w:ascii="Times New Roman" w:eastAsia="Times New Roman" w:hAnsi="Times New Roman" w:cs="Times New Roman"/>
-          <w:sz w:val="24"/>
-          <w:szCs w:val="24"/>
-        </w:rPr>
-        <w:t xml:space="preserve">, 2016; </w:t>
-      </w:r>
-      <w:proofErr w:type="spellStart"/>
-      <w:r>
-        <w:rPr>
-          <w:rFonts w:ascii="Times New Roman" w:eastAsia="Times New Roman" w:hAnsi="Times New Roman" w:cs="Times New Roman"/>
-          <w:sz w:val="24"/>
-          <w:szCs w:val="24"/>
-        </w:rPr>
-        <w:t>Akram</w:t>
-      </w:r>
-      <w:proofErr w:type="spellEnd"/>
-      <w:r>
-        <w:rPr>
-          <w:rFonts w:ascii="Times New Roman" w:eastAsia="Times New Roman" w:hAnsi="Times New Roman" w:cs="Times New Roman"/>
-          <w:sz w:val="24"/>
-          <w:szCs w:val="24"/>
-        </w:rPr>
-        <w:t xml:space="preserve">, 2017). The proposed dashboard will provide an insight into how a specific new product idea may perform in the market based on the identified success factors for screening new product ideas through real-time data from consumers. Also, the output of this research will encourage SMEs to develop new products (Booz, Allen &amp; Hamilton, 1982; Ford &amp; </w:t>
-      </w:r>
-      <w:proofErr w:type="spellStart"/>
-      <w:r>
-        <w:rPr>
-          <w:rFonts w:ascii="Times New Roman" w:eastAsia="Times New Roman" w:hAnsi="Times New Roman" w:cs="Times New Roman"/>
-          <w:sz w:val="24"/>
-          <w:szCs w:val="24"/>
-        </w:rPr>
-        <w:t>Terris</w:t>
-      </w:r>
-      <w:proofErr w:type="spellEnd"/>
-      <w:r>
-        <w:rPr>
-          <w:rFonts w:ascii="Times New Roman" w:eastAsia="Times New Roman" w:hAnsi="Times New Roman" w:cs="Times New Roman"/>
-          <w:sz w:val="24"/>
-          <w:szCs w:val="24"/>
-        </w:rPr>
-        <w:t xml:space="preserve">, 2017). The proposed dashboard is a web-based application that will be accessible to any computing device with a browser. Through the application, SMEs can quickly assess their new product ideas with minimal efforts required. Moreover, the output of this research will help close the gap identified by (Kelly &amp; </w:t>
-      </w:r>
-      <w:proofErr w:type="spellStart"/>
-      <w:r>
-        <w:rPr>
-          <w:rFonts w:ascii="Times New Roman" w:eastAsia="Times New Roman" w:hAnsi="Times New Roman" w:cs="Times New Roman"/>
-          <w:sz w:val="24"/>
-          <w:szCs w:val="24"/>
-        </w:rPr>
-        <w:t>Storey</w:t>
-      </w:r>
-      <w:proofErr w:type="spellEnd"/>
-      <w:r>
-        <w:rPr>
-          <w:rFonts w:ascii="Times New Roman" w:eastAsia="Times New Roman" w:hAnsi="Times New Roman" w:cs="Times New Roman"/>
-          <w:sz w:val="24"/>
-          <w:szCs w:val="24"/>
-        </w:rPr>
-        <w:t xml:space="preserve">, 2000; Nascimento &amp; Da Silveira, 2017) regarding the insufficiency of literature that screens new product ideas using data </w:t>
+        <w:t xml:space="preserve">The output of this research will assist SMEs in developing new product ideas (Ford &amp; Terris, 2017; Rodríguez-Ferradas &amp; Alfaro-Tanco, 2016; Akram, 2017). The proposed dashboard will provide an insight into how a specific new product idea may perform in the market based on the identified success factors for screening new product ideas through real-time data from consumers. Also, the output of this research will encourage SMEs to develop new products (Booz, Allen &amp; Hamilton, 1982; Ford &amp; Terris, 2017). The proposed dashboard is a web-based application that will be accessible to any computing device with a browser. Through the application, SMEs can quickly assess their new product ideas with minimal efforts required. Moreover, the output of this research will help close the gap identified by (Kelly &amp; Storey, 2000; Nascimento &amp; Da Silveira, 2017) regarding the insufficiency of literature that screens new product ideas using data </w:t>
       </w:r>
       <w:r>
         <w:rPr>
@@ -4805,34 +4098,40 @@
           <w:sz w:val="24"/>
           <w:szCs w:val="24"/>
         </w:rPr>
-        <w:t>According to Robert (1981) there are no standard criteria for screening. It is up to the organization to come up with their own. By that, this research will identify the criteria to be used for screening new product ideas. A set of empirical studies will be reviewed to identify proven and effective success factors that can be used for the research.</w:t>
-      </w:r>
-      <w:r>
-        <w:rPr>
-          <w:rFonts w:ascii="Times New Roman" w:eastAsia="Times New Roman" w:hAnsi="Times New Roman" w:cs="Times New Roman"/>
-          <w:sz w:val="24"/>
-          <w:szCs w:val="24"/>
-        </w:rPr>
-        <w:t xml:space="preserve"> Baker </w:t>
-      </w:r>
-      <w:r>
-        <w:rPr>
-          <w:rFonts w:ascii="Times New Roman" w:eastAsia="Times New Roman" w:hAnsi="Times New Roman" w:cs="Times New Roman"/>
-          <w:sz w:val="24"/>
-          <w:szCs w:val="24"/>
-        </w:rPr>
-        <w:t xml:space="preserve">&amp; </w:t>
-      </w:r>
-      <w:proofErr w:type="spellStart"/>
-      <w:r>
-        <w:rPr>
-          <w:rFonts w:ascii="Times New Roman" w:eastAsia="Times New Roman" w:hAnsi="Times New Roman" w:cs="Times New Roman"/>
-          <w:sz w:val="24"/>
-          <w:szCs w:val="24"/>
-        </w:rPr>
-        <w:t>Albaum</w:t>
-      </w:r>
-      <w:proofErr w:type="spellEnd"/>
+        <w:t>According to Robert (1981) there are no standard criteria for screening. It is up to the organization to come up with their own. By that, this research will identify the criteria to be used for screening new product ideas</w:t>
+      </w:r>
+      <w:r>
+        <w:rPr>
+          <w:rFonts w:ascii="Times New Roman" w:eastAsia="Times New Roman" w:hAnsi="Times New Roman" w:cs="Times New Roman"/>
+          <w:sz w:val="24"/>
+          <w:szCs w:val="24"/>
+        </w:rPr>
+        <w:t xml:space="preserve"> through literature review</w:t>
+      </w:r>
+      <w:r>
+        <w:rPr>
+          <w:rFonts w:ascii="Times New Roman" w:eastAsia="Times New Roman" w:hAnsi="Times New Roman" w:cs="Times New Roman"/>
+          <w:sz w:val="24"/>
+          <w:szCs w:val="24"/>
+        </w:rPr>
+        <w:t xml:space="preserve">. </w:t>
+      </w:r>
+      <w:r>
+        <w:rPr>
+          <w:rFonts w:ascii="Times New Roman" w:eastAsia="Times New Roman" w:hAnsi="Times New Roman" w:cs="Times New Roman"/>
+          <w:sz w:val="24"/>
+          <w:szCs w:val="24"/>
+        </w:rPr>
+        <w:t xml:space="preserve">Baker </w:t>
+      </w:r>
+      <w:r>
+        <w:rPr>
+          <w:rFonts w:ascii="Times New Roman" w:eastAsia="Times New Roman" w:hAnsi="Times New Roman" w:cs="Times New Roman"/>
+          <w:sz w:val="24"/>
+          <w:szCs w:val="24"/>
+        </w:rPr>
+        <w:t>&amp; Albaum</w:t>
+      </w:r>
       <w:r>
         <w:rPr>
           <w:rFonts w:ascii="Times New Roman" w:eastAsia="Times New Roman" w:hAnsi="Times New Roman" w:cs="Times New Roman"/>
@@ -4847,7 +4146,7 @@
           <w:sz w:val="24"/>
           <w:szCs w:val="24"/>
         </w:rPr>
-        <w:t>(1986) argues</w:t>
+        <w:t>(1986) argue</w:t>
       </w:r>
       <w:r>
         <w:rPr>
@@ -4943,113 +4242,191 @@
           <w:sz w:val="24"/>
           <w:szCs w:val="24"/>
         </w:rPr>
-        <w:t xml:space="preserve"> that fewer criteria can simplify the screening process, which could save up time and resources. Some researchers even claim that few are more and could help improve decision making (</w:t>
-      </w:r>
-      <w:proofErr w:type="spellStart"/>
-      <w:r>
-        <w:rPr>
-          <w:rFonts w:ascii="Times New Roman" w:eastAsia="Times New Roman" w:hAnsi="Times New Roman" w:cs="Times New Roman"/>
-          <w:sz w:val="24"/>
-          <w:szCs w:val="24"/>
-        </w:rPr>
-        <w:t>Albar</w:t>
-      </w:r>
-      <w:proofErr w:type="spellEnd"/>
-      <w:r>
-        <w:rPr>
-          <w:rFonts w:ascii="Times New Roman" w:eastAsia="Times New Roman" w:hAnsi="Times New Roman" w:cs="Times New Roman"/>
-          <w:sz w:val="24"/>
-          <w:szCs w:val="24"/>
-        </w:rPr>
-        <w:t xml:space="preserve"> and </w:t>
-      </w:r>
-      <w:proofErr w:type="spellStart"/>
-      <w:r>
-        <w:rPr>
-          <w:rFonts w:ascii="Times New Roman" w:eastAsia="Times New Roman" w:hAnsi="Times New Roman" w:cs="Times New Roman"/>
-          <w:sz w:val="24"/>
-          <w:szCs w:val="24"/>
-        </w:rPr>
-        <w:t>Kocaoglu</w:t>
-      </w:r>
-      <w:proofErr w:type="spellEnd"/>
-      <w:r>
-        <w:rPr>
-          <w:rFonts w:ascii="Times New Roman" w:eastAsia="Times New Roman" w:hAnsi="Times New Roman" w:cs="Times New Roman"/>
-          <w:sz w:val="24"/>
-          <w:szCs w:val="24"/>
-        </w:rPr>
-        <w:t xml:space="preserve">, 2009; </w:t>
-      </w:r>
-      <w:proofErr w:type="spellStart"/>
-      <w:r>
-        <w:rPr>
-          <w:rFonts w:ascii="Times New Roman" w:eastAsia="Times New Roman" w:hAnsi="Times New Roman" w:cs="Times New Roman"/>
-          <w:sz w:val="24"/>
-          <w:szCs w:val="24"/>
-        </w:rPr>
-        <w:t>Fasolo</w:t>
-      </w:r>
-      <w:proofErr w:type="spellEnd"/>
-      <w:r>
-        <w:rPr>
-          <w:rFonts w:ascii="Times New Roman" w:eastAsia="Times New Roman" w:hAnsi="Times New Roman" w:cs="Times New Roman"/>
-          <w:sz w:val="24"/>
-          <w:szCs w:val="24"/>
-        </w:rPr>
-        <w:t xml:space="preserve"> et al., 2007; </w:t>
-      </w:r>
-      <w:proofErr w:type="spellStart"/>
-      <w:r>
-        <w:rPr>
-          <w:rFonts w:ascii="Times New Roman" w:eastAsia="Times New Roman" w:hAnsi="Times New Roman" w:cs="Times New Roman"/>
-          <w:sz w:val="24"/>
-          <w:szCs w:val="24"/>
-        </w:rPr>
-        <w:t>Rieskamp</w:t>
-      </w:r>
-      <w:proofErr w:type="spellEnd"/>
-      <w:r>
-        <w:rPr>
-          <w:rFonts w:ascii="Times New Roman" w:eastAsia="Times New Roman" w:hAnsi="Times New Roman" w:cs="Times New Roman"/>
-          <w:sz w:val="24"/>
-          <w:szCs w:val="24"/>
-        </w:rPr>
-        <w:t xml:space="preserve"> &amp; </w:t>
-      </w:r>
-      <w:proofErr w:type="spellStart"/>
-      <w:r>
-        <w:rPr>
-          <w:rFonts w:ascii="Times New Roman" w:eastAsia="Times New Roman" w:hAnsi="Times New Roman" w:cs="Times New Roman"/>
-          <w:sz w:val="24"/>
-          <w:szCs w:val="24"/>
-        </w:rPr>
-        <w:t>Hoffrage</w:t>
-      </w:r>
-      <w:proofErr w:type="spellEnd"/>
-      <w:r>
-        <w:rPr>
-          <w:rFonts w:ascii="Times New Roman" w:eastAsia="Times New Roman" w:hAnsi="Times New Roman" w:cs="Times New Roman"/>
-          <w:sz w:val="24"/>
-          <w:szCs w:val="24"/>
-        </w:rPr>
-        <w:t>, 1999</w:t>
-      </w:r>
-      <w:r>
-        <w:rPr>
-          <w:rFonts w:ascii="Times New Roman" w:eastAsia="Times New Roman" w:hAnsi="Times New Roman" w:cs="Times New Roman"/>
-          <w:sz w:val="24"/>
-          <w:szCs w:val="24"/>
-        </w:rPr>
-        <w:t>). The</w:t>
-      </w:r>
-      <w:r>
-        <w:rPr>
-          <w:rFonts w:ascii="Times New Roman" w:eastAsia="Times New Roman" w:hAnsi="Times New Roman" w:cs="Times New Roman"/>
-          <w:sz w:val="24"/>
-          <w:szCs w:val="24"/>
-        </w:rPr>
-        <w:t xml:space="preserve"> success factors to be selected will be filtered twice. First, the success factors should have been </w:t>
+        <w:t xml:space="preserve"> that fewer criteria can simplify the screening process, which could save up time and resources. Some researchers even claim that few are more and could help improve decision making (Albar and Kocaoglu, 2009; Fasolo et al., 2007; Rieskamp &amp; Hoffrage, 1999</w:t>
+      </w:r>
+      <w:r>
+        <w:rPr>
+          <w:rFonts w:ascii="Times New Roman" w:eastAsia="Times New Roman" w:hAnsi="Times New Roman" w:cs="Times New Roman"/>
+          <w:sz w:val="24"/>
+          <w:szCs w:val="24"/>
+        </w:rPr>
+        <w:t xml:space="preserve">). </w:t>
+      </w:r>
+      <w:r>
+        <w:rPr>
+          <w:rFonts w:ascii="Times New Roman" w:eastAsia="Times New Roman" w:hAnsi="Times New Roman" w:cs="Times New Roman"/>
+          <w:sz w:val="24"/>
+          <w:szCs w:val="24"/>
+        </w:rPr>
+        <w:t>A set of empirical studies will be reviewed to identify proven and effective success factors that can be used for the research.</w:t>
+      </w:r>
+      <w:r>
+        <w:rPr>
+          <w:rFonts w:ascii="Times New Roman" w:eastAsia="Times New Roman" w:hAnsi="Times New Roman" w:cs="Times New Roman"/>
+          <w:sz w:val="24"/>
+          <w:szCs w:val="24"/>
+        </w:rPr>
+        <w:t xml:space="preserve"> Brentani (1986)</w:t>
+      </w:r>
+      <w:r>
+        <w:rPr>
+          <w:rFonts w:ascii="Times New Roman" w:eastAsia="Times New Roman" w:hAnsi="Times New Roman" w:cs="Times New Roman"/>
+          <w:sz w:val="24"/>
+          <w:szCs w:val="24"/>
+        </w:rPr>
+        <w:t xml:space="preserve"> </w:t>
+      </w:r>
+      <w:r>
+        <w:rPr>
+          <w:rFonts w:ascii="Times New Roman" w:eastAsia="Times New Roman" w:hAnsi="Times New Roman" w:cs="Times New Roman"/>
+          <w:sz w:val="24"/>
+          <w:szCs w:val="24"/>
+        </w:rPr>
+        <w:t>suggests that</w:t>
+      </w:r>
+      <w:r>
+        <w:rPr>
+          <w:rFonts w:ascii="Times New Roman" w:eastAsia="Times New Roman" w:hAnsi="Times New Roman" w:cs="Times New Roman"/>
+          <w:sz w:val="24"/>
+          <w:szCs w:val="24"/>
+        </w:rPr>
+        <w:t xml:space="preserve"> </w:t>
+      </w:r>
+      <w:r>
+        <w:rPr>
+          <w:rFonts w:ascii="Times New Roman" w:eastAsia="Times New Roman" w:hAnsi="Times New Roman" w:cs="Times New Roman"/>
+          <w:sz w:val="24"/>
+          <w:szCs w:val="24"/>
+        </w:rPr>
+        <w:t>s</w:t>
+      </w:r>
+      <w:r>
+        <w:rPr>
+          <w:rFonts w:ascii="Times New Roman" w:eastAsia="Times New Roman" w:hAnsi="Times New Roman" w:cs="Times New Roman"/>
+          <w:sz w:val="24"/>
+          <w:szCs w:val="24"/>
+        </w:rPr>
+        <w:t xml:space="preserve">uccess factors </w:t>
+      </w:r>
+      <w:r>
+        <w:rPr>
+          <w:rFonts w:ascii="Times New Roman" w:eastAsia="Times New Roman" w:hAnsi="Times New Roman" w:cs="Times New Roman"/>
+          <w:sz w:val="24"/>
+          <w:szCs w:val="24"/>
+        </w:rPr>
+        <w:t xml:space="preserve">may </w:t>
+      </w:r>
+      <w:r>
+        <w:rPr>
+          <w:rFonts w:ascii="Times New Roman" w:eastAsia="Times New Roman" w:hAnsi="Times New Roman" w:cs="Times New Roman"/>
+          <w:sz w:val="24"/>
+          <w:szCs w:val="24"/>
+        </w:rPr>
+        <w:t xml:space="preserve">vary </w:t>
+      </w:r>
+      <w:r>
+        <w:rPr>
+          <w:rFonts w:ascii="Times New Roman" w:eastAsia="Times New Roman" w:hAnsi="Times New Roman" w:cs="Times New Roman"/>
+          <w:sz w:val="24"/>
+          <w:szCs w:val="24"/>
+        </w:rPr>
+        <w:t>depending on the organizations</w:t>
+      </w:r>
+      <w:r>
+        <w:rPr>
+          <w:rFonts w:ascii="Times New Roman" w:eastAsia="Times New Roman" w:hAnsi="Times New Roman" w:cs="Times New Roman"/>
+          <w:sz w:val="24"/>
+          <w:szCs w:val="24"/>
+        </w:rPr>
+        <w:t>’ goals and available resources</w:t>
+      </w:r>
+      <w:r>
+        <w:rPr>
+          <w:rFonts w:ascii="Times New Roman" w:eastAsia="Times New Roman" w:hAnsi="Times New Roman" w:cs="Times New Roman"/>
+          <w:sz w:val="24"/>
+          <w:szCs w:val="24"/>
+        </w:rPr>
+        <w:t xml:space="preserve">. The success factors to be selected are the most </w:t>
+      </w:r>
+      <w:r>
+        <w:rPr>
+          <w:rFonts w:ascii="Times New Roman" w:eastAsia="Times New Roman" w:hAnsi="Times New Roman" w:cs="Times New Roman"/>
+          <w:sz w:val="24"/>
+          <w:szCs w:val="24"/>
+        </w:rPr>
+        <w:t>frequently</w:t>
+      </w:r>
+      <w:r>
+        <w:rPr>
+          <w:rFonts w:ascii="Times New Roman" w:eastAsia="Times New Roman" w:hAnsi="Times New Roman" w:cs="Times New Roman"/>
+          <w:sz w:val="24"/>
+          <w:szCs w:val="24"/>
+        </w:rPr>
+        <w:t xml:space="preserve"> used and </w:t>
+      </w:r>
+      <w:r>
+        <w:rPr>
+          <w:rFonts w:ascii="Times New Roman" w:eastAsia="Times New Roman" w:hAnsi="Times New Roman" w:cs="Times New Roman"/>
+          <w:sz w:val="24"/>
+          <w:szCs w:val="24"/>
+        </w:rPr>
+        <w:t xml:space="preserve">should have been </w:t>
+      </w:r>
+      <w:r>
+        <w:rPr>
+          <w:rFonts w:ascii="Times New Roman" w:eastAsia="Times New Roman" w:hAnsi="Times New Roman" w:cs="Times New Roman"/>
+          <w:sz w:val="24"/>
+          <w:szCs w:val="24"/>
+        </w:rPr>
+        <w:t>empirically p</w:t>
+      </w:r>
+      <w:r>
+        <w:rPr>
+          <w:rFonts w:ascii="Times New Roman" w:eastAsia="Times New Roman" w:hAnsi="Times New Roman" w:cs="Times New Roman"/>
+          <w:sz w:val="24"/>
+          <w:szCs w:val="24"/>
+        </w:rPr>
+        <w:t>roven to be critical</w:t>
+      </w:r>
+      <w:r>
+        <w:rPr>
+          <w:rFonts w:ascii="Times New Roman" w:eastAsia="Times New Roman" w:hAnsi="Times New Roman" w:cs="Times New Roman"/>
+          <w:sz w:val="24"/>
+          <w:szCs w:val="24"/>
+        </w:rPr>
+        <w:t>.</w:t>
+      </w:r>
+      <w:r>
+        <w:rPr>
+          <w:rFonts w:ascii="Times New Roman" w:eastAsia="Times New Roman" w:hAnsi="Times New Roman" w:cs="Times New Roman"/>
+          <w:sz w:val="24"/>
+          <w:szCs w:val="24"/>
+        </w:rPr>
+        <w:t xml:space="preserve"> </w:t>
+      </w:r>
+      <w:r>
+        <w:rPr>
+          <w:rFonts w:ascii="Times New Roman" w:eastAsia="Times New Roman" w:hAnsi="Times New Roman" w:cs="Times New Roman"/>
+          <w:sz w:val="24"/>
+          <w:szCs w:val="24"/>
+        </w:rPr>
+        <w:t>There will two stages for to identify the success factors</w:t>
+      </w:r>
+      <w:r>
+        <w:rPr>
+          <w:rFonts w:ascii="Times New Roman" w:eastAsia="Times New Roman" w:hAnsi="Times New Roman" w:cs="Times New Roman"/>
+          <w:sz w:val="24"/>
+          <w:szCs w:val="24"/>
+        </w:rPr>
+        <w:t xml:space="preserve"> to be used</w:t>
+      </w:r>
+      <w:r>
+        <w:rPr>
+          <w:rFonts w:ascii="Times New Roman" w:eastAsia="Times New Roman" w:hAnsi="Times New Roman" w:cs="Times New Roman"/>
+          <w:sz w:val="24"/>
+          <w:szCs w:val="24"/>
+        </w:rPr>
+        <w:t xml:space="preserve">. First, the success factors should have been </w:t>
       </w:r>
       <w:r>
         <w:rPr>
@@ -5073,23 +4450,39 @@
           <w:sz w:val="24"/>
           <w:szCs w:val="24"/>
         </w:rPr>
-        <w:t>to actual organizations or ideas</w:t>
-      </w:r>
-      <w:r>
-        <w:rPr>
-          <w:rFonts w:ascii="Times New Roman" w:eastAsia="Times New Roman" w:hAnsi="Times New Roman" w:cs="Times New Roman"/>
-          <w:sz w:val="24"/>
-          <w:szCs w:val="24"/>
-        </w:rPr>
-        <w:t xml:space="preserve">. Second, the success factors should be measurable through UGC on SM. For instance, company culture and financial data will be disregarded because it cannot be quantified through UGC on SM alone. </w:t>
-      </w:r>
-      <w:r>
-        <w:rPr>
-          <w:rFonts w:ascii="Times New Roman" w:eastAsia="Times New Roman" w:hAnsi="Times New Roman" w:cs="Times New Roman"/>
-          <w:sz w:val="24"/>
-          <w:szCs w:val="24"/>
-        </w:rPr>
-        <w:t>number of criteria for screening will be kept at a minimum.</w:t>
+        <w:t>to actual organizations</w:t>
+      </w:r>
+      <w:r>
+        <w:rPr>
+          <w:rFonts w:ascii="Times New Roman" w:eastAsia="Times New Roman" w:hAnsi="Times New Roman" w:cs="Times New Roman"/>
+          <w:sz w:val="24"/>
+          <w:szCs w:val="24"/>
+        </w:rPr>
+        <w:t xml:space="preserve">. Second, the success factors should be measurable through UGC on SM. For instance, company culture and financial data will be disregarded because it cannot be quantified through </w:t>
+      </w:r>
+      <w:r>
+        <w:rPr>
+          <w:rFonts w:ascii="Times New Roman" w:eastAsia="Times New Roman" w:hAnsi="Times New Roman" w:cs="Times New Roman"/>
+          <w:sz w:val="24"/>
+          <w:szCs w:val="24"/>
+        </w:rPr>
+        <w:t>available data on SM</w:t>
+      </w:r>
+      <w:r>
+        <w:rPr>
+          <w:rFonts w:ascii="Times New Roman" w:eastAsia="Times New Roman" w:hAnsi="Times New Roman" w:cs="Times New Roman"/>
+          <w:sz w:val="24"/>
+          <w:szCs w:val="24"/>
+        </w:rPr>
+        <w:t xml:space="preserve"> a</w:t>
+      </w:r>
+      <w:r>
+        <w:rPr>
+          <w:rFonts w:ascii="Times New Roman" w:eastAsia="Times New Roman" w:hAnsi="Times New Roman" w:cs="Times New Roman"/>
+          <w:sz w:val="24"/>
+          <w:szCs w:val="24"/>
+        </w:rPr>
+        <w:t>lone.</w:t>
       </w:r>
       <w:r>
         <w:rPr>
@@ -5270,6 +4663,7 @@
           <w:sz w:val="24"/>
           <w:szCs w:val="24"/>
         </w:rPr>
+        <w:lastRenderedPageBreak/>
         <w:t xml:space="preserve">should have been tested out and have a reputation for selecting and rejecting new product ideas accurately compare to other models. </w:t>
       </w:r>
       <w:r>
@@ -5278,34 +4672,47 @@
           <w:sz w:val="24"/>
           <w:szCs w:val="24"/>
         </w:rPr>
-        <w:t xml:space="preserve">Firstly, the identified success factors will be converted into </w:t>
-      </w:r>
-      <w:r>
-        <w:rPr>
-          <w:rFonts w:ascii="Times New Roman" w:eastAsia="Times New Roman" w:hAnsi="Times New Roman" w:cs="Times New Roman"/>
-          <w:sz w:val="24"/>
-          <w:szCs w:val="24"/>
-        </w:rPr>
-        <w:lastRenderedPageBreak/>
-        <w:t xml:space="preserve">quantifiable forms to be utilized by the model for evaluation. Baker &amp; </w:t>
-      </w:r>
-      <w:proofErr w:type="spellStart"/>
-      <w:r>
-        <w:rPr>
-          <w:rFonts w:ascii="Times New Roman" w:eastAsia="Times New Roman" w:hAnsi="Times New Roman" w:cs="Times New Roman"/>
-          <w:sz w:val="24"/>
-          <w:szCs w:val="24"/>
-        </w:rPr>
-        <w:t>Albaum</w:t>
-      </w:r>
-      <w:proofErr w:type="spellEnd"/>
-      <w:r>
-        <w:rPr>
-          <w:rFonts w:ascii="Times New Roman" w:eastAsia="Times New Roman" w:hAnsi="Times New Roman" w:cs="Times New Roman"/>
-          <w:sz w:val="24"/>
-          <w:szCs w:val="24"/>
-        </w:rPr>
-        <w:t xml:space="preserve"> (1986) suggest that people involved in NPD resist and often abandoned complex models. The model to be chosen must be simple enough but sufficient to satisfy the objectives of the project. Once the right model is selected, it will be trained by randomly collecting new product ideas from the Philippines’ SMEs. The new product ideas should be recently launched, specifically from October 10 to October 30, 2020. The list should also cover the diverse industry of SMEs. To ensure that there will be enough data for analysis, selected SMEs should have at least 10,000 combined followers from three of the most popular and highly generated UGC social media platforms of 2020, namely Facebook, Instagram, and Twitter, followers on Facebook, Instagram, and Twitter. The model will determine the viability of a new product idea by collecting and analyzing UGC on SM and will return a numerical value. A positive value will indicate that the new product idea will be accepted. Otherwise, it will be rejected. </w:t>
+        <w:t xml:space="preserve">Firstly, the identified success factors will be converted into quantifiable forms </w:t>
+      </w:r>
+      <w:r>
+        <w:rPr>
+          <w:rFonts w:ascii="Times New Roman" w:eastAsia="Times New Roman" w:hAnsi="Times New Roman" w:cs="Times New Roman"/>
+          <w:sz w:val="24"/>
+          <w:szCs w:val="24"/>
+        </w:rPr>
+        <w:t>for</w:t>
+      </w:r>
+      <w:r>
+        <w:rPr>
+          <w:rFonts w:ascii="Times New Roman" w:eastAsia="Times New Roman" w:hAnsi="Times New Roman" w:cs="Times New Roman"/>
+          <w:sz w:val="24"/>
+          <w:szCs w:val="24"/>
+        </w:rPr>
+        <w:t xml:space="preserve"> evaluation. Baker &amp; Albaum (1986) suggest that people involved in NPD resist and often abandoned complex models. The model to be chosen must be simple enough but sufficient to satisfy the objectives of the project. Once the right model is selected, it will be trained by randomly collecting new product ideas from the Philippines’ SMEs. The new product ideas should be recently launched, specifically from October 10 to October 30, 2020. The list should also cover the diverse industry of SMEs. To ensure that there will be enough data for analysis, selected SMEs should have at least 10,000 combined followers from three of the most popular and highly generated UGC social media platforms of 2020, namely Facebook, Instagram, and Twitter, followers on Facebook, Instagram, and Twitter. The model will determine the viability of a new product idea by collecting and analyzing UGC on SM. </w:t>
+      </w:r>
+      <w:r>
+        <w:rPr>
+          <w:rFonts w:ascii="Times New Roman" w:eastAsia="Times New Roman" w:hAnsi="Times New Roman" w:cs="Times New Roman"/>
+          <w:sz w:val="24"/>
+          <w:szCs w:val="24"/>
+        </w:rPr>
+        <w:t>The model will evaluate the new product idea based on the identified success factors</w:t>
+      </w:r>
+      <w:r>
+        <w:rPr>
+          <w:rFonts w:ascii="Times New Roman" w:eastAsia="Times New Roman" w:hAnsi="Times New Roman" w:cs="Times New Roman"/>
+          <w:sz w:val="24"/>
+          <w:szCs w:val="24"/>
+        </w:rPr>
+        <w:t xml:space="preserve">. </w:t>
+      </w:r>
+      <w:r>
+        <w:rPr>
+          <w:rFonts w:ascii="Times New Roman" w:eastAsia="Times New Roman" w:hAnsi="Times New Roman" w:cs="Times New Roman"/>
+          <w:sz w:val="24"/>
+          <w:szCs w:val="24"/>
+        </w:rPr>
+        <w:t xml:space="preserve">A positive value will indicate that the new product idea will be accepted. Otherwise, it will be rejected. </w:t>
       </w:r>
     </w:p>
     <w:p>
@@ -5350,7 +4757,7 @@
           <w:sz w:val="24"/>
           <w:szCs w:val="24"/>
         </w:rPr>
-        <w:t xml:space="preserve">A dashboard is a type of application used to track and monitor the overall performance of a company or organization by providing reports on Key Performance Indicator (KPI), business metrics, and analytics. A good structure of a dashboard possesses a clear understanding of how the system works (Gemignani &amp; Gemignani, 2009). This research will develop a dashboard to determine the viability of a particular new product idea </w:t>
+        <w:t xml:space="preserve">A dashboard is a type of application used to track and monitor the overall performance of a company by providing reports on Key Performance Indicator (KPI), business metrics, and analytics. A good structure of a dashboard possesses a clear understanding of how the system works (Gemignani &amp; Gemignani, 2009). This research will </w:t>
       </w:r>
       <w:r>
         <w:rPr>
@@ -5358,6 +4765,22 @@
           <w:sz w:val="24"/>
           <w:szCs w:val="24"/>
         </w:rPr>
+        <w:t>design and develop</w:t>
+      </w:r>
+      <w:r>
+        <w:rPr>
+          <w:rFonts w:ascii="Times New Roman" w:hAnsi="Times New Roman" w:cs="Times New Roman"/>
+          <w:sz w:val="24"/>
+          <w:szCs w:val="24"/>
+        </w:rPr>
+        <w:t xml:space="preserve"> a dashboard to determine the viability of a particular new product idea </w:t>
+      </w:r>
+      <w:r>
+        <w:rPr>
+          <w:rFonts w:ascii="Times New Roman" w:hAnsi="Times New Roman" w:cs="Times New Roman"/>
+          <w:sz w:val="24"/>
+          <w:szCs w:val="24"/>
+        </w:rPr>
         <w:t>based on</w:t>
       </w:r>
       <w:r>
@@ -5417,23 +4840,13 @@
         </w:rPr>
         <w:t>(</w:t>
       </w:r>
-      <w:proofErr w:type="spellStart"/>
-      <w:r>
-        <w:rPr>
-          <w:rFonts w:ascii="Times New Roman" w:eastAsia="Times New Roman" w:hAnsi="Times New Roman" w:cs="Times New Roman"/>
-          <w:sz w:val="24"/>
-          <w:szCs w:val="24"/>
-        </w:rPr>
-        <w:t>Akaikine</w:t>
-      </w:r>
-      <w:proofErr w:type="spellEnd"/>
-      <w:r>
-        <w:rPr>
-          <w:rFonts w:ascii="Times New Roman" w:eastAsia="Times New Roman" w:hAnsi="Times New Roman" w:cs="Times New Roman"/>
-          <w:sz w:val="24"/>
-          <w:szCs w:val="24"/>
-        </w:rPr>
-        <w:t>, 2010).</w:t>
+      <w:r>
+        <w:rPr>
+          <w:rFonts w:ascii="Times New Roman" w:eastAsia="Times New Roman" w:hAnsi="Times New Roman" w:cs="Times New Roman"/>
+          <w:sz w:val="24"/>
+          <w:szCs w:val="24"/>
+        </w:rPr>
+        <w:t>Akaikine, 2010).</w:t>
       </w:r>
       <w:r>
         <w:rPr>
@@ -5449,7 +4862,7 @@
           <w:sz w:val="24"/>
           <w:szCs w:val="24"/>
         </w:rPr>
-        <w:t xml:space="preserve">The process for designing for the dashboard will consist of three parts: features, conceptual design, and technical design. The features will discuss the requirements for the dashboard. The conceptual design will present the initial mockups for the dashboard. Lastly, the </w:t>
+        <w:t xml:space="preserve">The process for designing the dashboard will consist of three parts: features, conceptual design, and technical design. The features will discuss the requirements for the </w:t>
       </w:r>
       <w:r>
         <w:rPr>
@@ -5458,7 +4871,7 @@
           <w:szCs w:val="24"/>
         </w:rPr>
         <w:lastRenderedPageBreak/>
-        <w:t xml:space="preserve">technical design will provide </w:t>
+        <w:t xml:space="preserve">dashboard. The conceptual design will present the initial mockups for the dashboard. Lastly, the technical design will provide </w:t>
       </w:r>
       <w:r>
         <w:rPr>
@@ -5482,7 +4895,7 @@
           <w:sz w:val="24"/>
           <w:szCs w:val="24"/>
         </w:rPr>
-        <w:t>for</w:t>
+        <w:t xml:space="preserve">need to be done for the dashboard </w:t>
       </w:r>
       <w:r>
         <w:rPr>
@@ -5490,7 +4903,7 @@
           <w:sz w:val="24"/>
           <w:szCs w:val="24"/>
         </w:rPr>
-        <w:t xml:space="preserve"> the dashboard</w:t>
+        <w:t xml:space="preserve">and how </w:t>
       </w:r>
       <w:r>
         <w:rPr>
@@ -5498,7 +4911,15 @@
           <w:sz w:val="24"/>
           <w:szCs w:val="24"/>
         </w:rPr>
-        <w:t xml:space="preserve"> and how it will be structured</w:t>
+        <w:t xml:space="preserve">those components </w:t>
+      </w:r>
+      <w:r>
+        <w:rPr>
+          <w:rFonts w:ascii="Times New Roman" w:hAnsi="Times New Roman" w:cs="Times New Roman"/>
+          <w:sz w:val="24"/>
+          <w:szCs w:val="24"/>
+        </w:rPr>
+        <w:t>will be structured</w:t>
       </w:r>
       <w:r>
         <w:rPr>
@@ -5550,7 +4971,87 @@
           <w:sz w:val="24"/>
           <w:szCs w:val="24"/>
         </w:rPr>
-        <w:t>The dashboard will determine the viability of a specific new product idea. There will be two types of users for the dashboard the SMEs and the system admin. The SME is the primary user, who will do most of the interaction with the dashboard, while the system admin role is only to monitor the activities happening in the dashboard. The dashboard will allow SME to enter a new product idea, a product category, select sources of (i.e., Facebook, Instagram, and Twitter) where UGC will be taken from (all sources can be selected) an elevator pitch for the new product idea. All fields must be filled out to perform the screening. When the submit is submitted, the dashboard will show the score for the new product idea with all the UGC categorized based on the success factor it belongs to. A positive value will indicate that the new product idea is accepted, while a negative value will mean that it will be rejected.</w:t>
+        <w:t xml:space="preserve">The dashboard will determine the viability of a specific new product idea. There will be two types of users for the dashboard the SMEs and the system admin. The SME is the primary user, who will do most of the interaction with the dashboard, while the system admin role is only to monitor the activities happening in the dashboard. The dashboard will allow SME to enter a new product idea, a product category, </w:t>
+      </w:r>
+      <w:r>
+        <w:rPr>
+          <w:rFonts w:ascii="Times New Roman" w:hAnsi="Times New Roman" w:cs="Times New Roman"/>
+          <w:sz w:val="24"/>
+          <w:szCs w:val="24"/>
+        </w:rPr>
+        <w:t xml:space="preserve">and </w:t>
+      </w:r>
+      <w:r>
+        <w:rPr>
+          <w:rFonts w:ascii="Times New Roman" w:hAnsi="Times New Roman" w:cs="Times New Roman"/>
+          <w:sz w:val="24"/>
+          <w:szCs w:val="24"/>
+        </w:rPr>
+        <w:t>select sources of (i.e., Facebook, Instagram, and Twitter) where UGC will be taken from (all sources can be selected)</w:t>
+      </w:r>
+      <w:r>
+        <w:rPr>
+          <w:rFonts w:ascii="Times New Roman" w:hAnsi="Times New Roman" w:cs="Times New Roman"/>
+          <w:sz w:val="24"/>
+          <w:szCs w:val="24"/>
+        </w:rPr>
+        <w:t xml:space="preserve">. </w:t>
+      </w:r>
+      <w:r>
+        <w:rPr>
+          <w:rFonts w:ascii="Times New Roman" w:hAnsi="Times New Roman" w:cs="Times New Roman"/>
+          <w:sz w:val="24"/>
+          <w:szCs w:val="24"/>
+        </w:rPr>
+        <w:t>All fields must be filled out to perform the screening. When the submit</w:t>
+      </w:r>
+      <w:r>
+        <w:rPr>
+          <w:rFonts w:ascii="Times New Roman" w:hAnsi="Times New Roman" w:cs="Times New Roman"/>
+          <w:sz w:val="24"/>
+          <w:szCs w:val="24"/>
+        </w:rPr>
+        <w:t xml:space="preserve"> button</w:t>
+      </w:r>
+      <w:r>
+        <w:rPr>
+          <w:rFonts w:ascii="Times New Roman" w:hAnsi="Times New Roman" w:cs="Times New Roman"/>
+          <w:sz w:val="24"/>
+          <w:szCs w:val="24"/>
+        </w:rPr>
+        <w:t xml:space="preserve"> is </w:t>
+      </w:r>
+      <w:r>
+        <w:rPr>
+          <w:rFonts w:ascii="Times New Roman" w:hAnsi="Times New Roman" w:cs="Times New Roman"/>
+          <w:sz w:val="24"/>
+          <w:szCs w:val="24"/>
+        </w:rPr>
+        <w:t>pressed</w:t>
+      </w:r>
+      <w:r>
+        <w:rPr>
+          <w:rFonts w:ascii="Times New Roman" w:hAnsi="Times New Roman" w:cs="Times New Roman"/>
+          <w:sz w:val="24"/>
+          <w:szCs w:val="24"/>
+        </w:rPr>
+        <w:t xml:space="preserve">, the dashboard will show the score for the </w:t>
+      </w:r>
+      <w:r>
+        <w:rPr>
+          <w:rFonts w:ascii="Times New Roman" w:hAnsi="Times New Roman" w:cs="Times New Roman"/>
+          <w:sz w:val="24"/>
+          <w:szCs w:val="24"/>
+        </w:rPr>
+        <w:t xml:space="preserve">entered </w:t>
+      </w:r>
+      <w:r>
+        <w:rPr>
+          <w:rFonts w:ascii="Times New Roman" w:hAnsi="Times New Roman" w:cs="Times New Roman"/>
+          <w:sz w:val="24"/>
+          <w:szCs w:val="24"/>
+        </w:rPr>
+        <w:t>new product idea with all the UGC categorized based on the success factor it belongs to. A positive value will indicate that the new product idea is accepted, while a negative value will mean that it will be rejected.</w:t>
       </w:r>
     </w:p>
     <w:p>
@@ -5627,7 +5128,7 @@
           <w:sz w:val="24"/>
           <w:szCs w:val="24"/>
         </w:rPr>
-        <w:t xml:space="preserve"> design will consider different device perspectives, including a computer and a mobile.</w:t>
+        <w:t xml:space="preserve"> design will consider different device perspectives, including computer and</w:t>
       </w:r>
       <w:r>
         <w:rPr>
@@ -5635,7 +5136,32 @@
           <w:sz w:val="24"/>
           <w:szCs w:val="24"/>
         </w:rPr>
-        <w:t xml:space="preserve"> Design patterns solve recurring problems in application design by applying ready-made and industry-tested solutions </w:t>
+        <w:t xml:space="preserve"> </w:t>
+      </w:r>
+      <w:r>
+        <w:rPr>
+          <w:rFonts w:ascii="Times New Roman" w:hAnsi="Times New Roman" w:cs="Times New Roman"/>
+          <w:sz w:val="24"/>
+          <w:szCs w:val="24"/>
+        </w:rPr>
+        <w:t>mobile.</w:t>
+      </w:r>
+      <w:r>
+        <w:rPr>
+          <w:rFonts w:ascii="Times New Roman" w:hAnsi="Times New Roman" w:cs="Times New Roman"/>
+          <w:sz w:val="24"/>
+          <w:szCs w:val="24"/>
+        </w:rPr>
+        <w:t xml:space="preserve"> Design patterns solve recurring problems in application design by applying ready-made and </w:t>
+      </w:r>
+      <w:r>
+        <w:rPr>
+          <w:rFonts w:ascii="Times New Roman" w:hAnsi="Times New Roman" w:cs="Times New Roman"/>
+          <w:sz w:val="24"/>
+          <w:szCs w:val="24"/>
+        </w:rPr>
+        <w:lastRenderedPageBreak/>
+        <w:t xml:space="preserve">industry-tested solutions </w:t>
       </w:r>
       <w:r>
         <w:rPr>
@@ -5669,16 +5195,7 @@
           <w:sz w:val="24"/>
           <w:szCs w:val="24"/>
         </w:rPr>
-        <w:t xml:space="preserve"> design will be simplified </w:t>
-      </w:r>
-      <w:r>
-        <w:rPr>
-          <w:rFonts w:ascii="Times New Roman" w:hAnsi="Times New Roman" w:cs="Times New Roman"/>
-          <w:sz w:val="24"/>
-          <w:szCs w:val="24"/>
-        </w:rPr>
-        <w:lastRenderedPageBreak/>
-        <w:t xml:space="preserve">to allow more time for the actual implementation but will ensure not </w:t>
+        <w:t xml:space="preserve"> design will be simplified to allow more time for the actual implementation but will ensure not </w:t>
       </w:r>
       <w:r>
         <w:rPr>
@@ -5769,7 +5286,31 @@
           <w:sz w:val="24"/>
           <w:szCs w:val="24"/>
         </w:rPr>
-        <w:t>The design will discuss the different components of the dashboard that need to be developed</w:t>
+        <w:t xml:space="preserve">The </w:t>
+      </w:r>
+      <w:r>
+        <w:rPr>
+          <w:rFonts w:ascii="Times New Roman" w:hAnsi="Times New Roman" w:cs="Times New Roman"/>
+          <w:sz w:val="24"/>
+          <w:szCs w:val="24"/>
+        </w:rPr>
+        <w:t xml:space="preserve">technical </w:t>
+      </w:r>
+      <w:r>
+        <w:rPr>
+          <w:rFonts w:ascii="Times New Roman" w:hAnsi="Times New Roman" w:cs="Times New Roman"/>
+          <w:sz w:val="24"/>
+          <w:szCs w:val="24"/>
+        </w:rPr>
+        <w:t xml:space="preserve">design will discuss the different components </w:t>
+      </w:r>
+      <w:r>
+        <w:rPr>
+          <w:rFonts w:ascii="Times New Roman" w:hAnsi="Times New Roman" w:cs="Times New Roman"/>
+          <w:sz w:val="24"/>
+          <w:szCs w:val="24"/>
+        </w:rPr>
+        <w:t>that need to be developed</w:t>
       </w:r>
       <w:r>
         <w:rPr>
@@ -6127,7 +5668,6 @@
         </w:rPr>
         <w:t xml:space="preserve"> using the package </w:t>
       </w:r>
-      <w:proofErr w:type="spellStart"/>
       <w:r>
         <w:rPr>
           <w:rFonts w:ascii="Times New Roman" w:hAnsi="Times New Roman" w:cs="Times New Roman"/>
@@ -6148,7 +5688,6 @@
         </w:rPr>
         <w:t>weepy</w:t>
       </w:r>
-      <w:proofErr w:type="spellEnd"/>
       <w:r>
         <w:rPr>
           <w:rFonts w:ascii="Times New Roman" w:hAnsi="Times New Roman" w:cs="Times New Roman"/>
@@ -6293,6 +5832,30 @@
         </w:rPr>
         <w:t xml:space="preserve"> </w:t>
       </w:r>
+    </w:p>
+    <w:p>
+      <w:pPr>
+        <w:spacing w:line="480" w:lineRule="auto"/>
+        <w:ind w:left="2160" w:firstLine="720"/>
+        <w:jc w:val="both"/>
+        <w:rPr>
+          <w:rFonts w:ascii="Times New Roman" w:hAnsi="Times New Roman" w:cs="Times New Roman"/>
+          <w:sz w:val="24"/>
+          <w:szCs w:val="24"/>
+        </w:rPr>
+      </w:pPr>
+    </w:p>
+    <w:p>
+      <w:pPr>
+        <w:spacing w:line="480" w:lineRule="auto"/>
+        <w:ind w:left="2160" w:firstLine="720"/>
+        <w:jc w:val="both"/>
+        <w:rPr>
+          <w:rFonts w:ascii="Times New Roman" w:hAnsi="Times New Roman" w:cs="Times New Roman"/>
+          <w:sz w:val="24"/>
+          <w:szCs w:val="24"/>
+        </w:rPr>
+      </w:pPr>
     </w:p>
     <w:p>
       <w:pPr>
@@ -6312,6 +5875,7 @@
           <w:sz w:val="24"/>
           <w:szCs w:val="24"/>
         </w:rPr>
+        <w:lastRenderedPageBreak/>
         <w:tab/>
       </w:r>
       <w:r>
@@ -6371,20 +5935,8 @@
           <w:szCs w:val="24"/>
           <w:lang w:val="en-PH"/>
         </w:rPr>
-        <w:t xml:space="preserve">ince the collected UGCs will consist of sentences or strings, each UGC will need to be cleaned to remove extra spaces at the beginning </w:t>
-      </w:r>
-      <w:r>
-        <w:rPr>
-          <w:rFonts w:ascii="Times New Roman" w:eastAsia="Times New Roman" w:hAnsi="Times New Roman" w:cs="Times New Roman"/>
-          <w:color w:val="0E101A"/>
-          <w:sz w:val="24"/>
-          <w:szCs w:val="24"/>
-          <w:lang w:val="en-PH"/>
-        </w:rPr>
-        <w:lastRenderedPageBreak/>
-        <w:t>and the end of each sentence using </w:t>
-      </w:r>
-      <w:proofErr w:type="gramStart"/>
+        <w:t>ince the collected UGCs will consist of sentences or strings, each UGC will need to be cleaned to remove extra spaces at the beginning and the end of each sentence using </w:t>
+      </w:r>
       <w:r>
         <w:rPr>
           <w:rFonts w:ascii="Times New Roman" w:eastAsia="Times New Roman" w:hAnsi="Times New Roman" w:cs="Times New Roman"/>
@@ -6395,9 +5947,48 @@
           <w:szCs w:val="24"/>
           <w:lang w:val="en-PH"/>
         </w:rPr>
-        <w:t>strip(</w:t>
-      </w:r>
-      <w:proofErr w:type="gramEnd"/>
+        <w:t>strip()</w:t>
+      </w:r>
+      <w:r>
+        <w:rPr>
+          <w:rFonts w:ascii="Times New Roman" w:eastAsia="Times New Roman" w:hAnsi="Times New Roman" w:cs="Times New Roman"/>
+          <w:color w:val="0E101A"/>
+          <w:sz w:val="24"/>
+          <w:szCs w:val="24"/>
+          <w:lang w:val="en-PH"/>
+        </w:rPr>
+        <w:t> function.</w:t>
+      </w:r>
+      <w:r>
+        <w:rPr>
+          <w:rFonts w:ascii="Times New Roman" w:eastAsia="Times New Roman" w:hAnsi="Times New Roman" w:cs="Times New Roman"/>
+          <w:color w:val="0E101A"/>
+          <w:sz w:val="24"/>
+          <w:szCs w:val="24"/>
+          <w:lang w:val="en-PH"/>
+        </w:rPr>
+        <w:t xml:space="preserve"> </w:t>
+      </w:r>
+      <w:r>
+        <w:rPr>
+          <w:rFonts w:ascii="Times New Roman" w:eastAsia="Times New Roman" w:hAnsi="Times New Roman" w:cs="Times New Roman"/>
+          <w:color w:val="0E101A"/>
+          <w:sz w:val="24"/>
+          <w:szCs w:val="24"/>
+          <w:lang w:val="en-PH"/>
+        </w:rPr>
+        <w:t>Second</w:t>
+      </w:r>
+      <w:r>
+        <w:rPr>
+          <w:rFonts w:ascii="Times New Roman" w:eastAsia="Times New Roman" w:hAnsi="Times New Roman" w:cs="Times New Roman"/>
+          <w:color w:val="0E101A"/>
+          <w:sz w:val="24"/>
+          <w:szCs w:val="24"/>
+          <w:lang w:val="en-PH"/>
+        </w:rPr>
+        <w:t>, each UGC will be broken down into words or tokens using the </w:t>
+      </w:r>
       <w:r>
         <w:rPr>
           <w:rFonts w:ascii="Times New Roman" w:eastAsia="Times New Roman" w:hAnsi="Times New Roman" w:cs="Times New Roman"/>
@@ -6408,7 +5999,7 @@
           <w:szCs w:val="24"/>
           <w:lang w:val="en-PH"/>
         </w:rPr>
-        <w:t>)</w:t>
+        <w:t>split()</w:t>
       </w:r>
       <w:r>
         <w:rPr>
@@ -6418,7 +6009,7 @@
           <w:szCs w:val="24"/>
           <w:lang w:val="en-PH"/>
         </w:rPr>
-        <w:t> function.</w:t>
+        <w:t> function. Also, duplicate words will be removed</w:t>
       </w:r>
       <w:r>
         <w:rPr>
@@ -6438,19 +6029,8 @@
           <w:szCs w:val="24"/>
           <w:lang w:val="en-PH"/>
         </w:rPr>
-        <w:t>Second</w:t>
-      </w:r>
-      <w:r>
-        <w:rPr>
-          <w:rFonts w:ascii="Times New Roman" w:eastAsia="Times New Roman" w:hAnsi="Times New Roman" w:cs="Times New Roman"/>
-          <w:color w:val="0E101A"/>
-          <w:sz w:val="24"/>
-          <w:szCs w:val="24"/>
-          <w:lang w:val="en-PH"/>
-        </w:rPr>
-        <w:t>, each UGC will be broken down into words or tokens using the </w:t>
-      </w:r>
-      <w:proofErr w:type="gramStart"/>
+        <w:t xml:space="preserve">by converting all the words into lower case and transforming those words into a set using the </w:t>
+      </w:r>
       <w:r>
         <w:rPr>
           <w:rFonts w:ascii="Times New Roman" w:eastAsia="Times New Roman" w:hAnsi="Times New Roman" w:cs="Times New Roman"/>
@@ -6461,9 +6041,18 @@
           <w:szCs w:val="24"/>
           <w:lang w:val="en-PH"/>
         </w:rPr>
-        <w:t>split(</w:t>
-      </w:r>
-      <w:proofErr w:type="gramEnd"/>
+        <w:t>lower()</w:t>
+      </w:r>
+      <w:r>
+        <w:rPr>
+          <w:rFonts w:ascii="Times New Roman" w:eastAsia="Times New Roman" w:hAnsi="Times New Roman" w:cs="Times New Roman"/>
+          <w:color w:val="0E101A"/>
+          <w:sz w:val="24"/>
+          <w:szCs w:val="24"/>
+          <w:lang w:val="en-PH"/>
+        </w:rPr>
+        <w:t xml:space="preserve"> and </w:t>
+      </w:r>
       <w:r>
         <w:rPr>
           <w:rFonts w:ascii="Times New Roman" w:eastAsia="Times New Roman" w:hAnsi="Times New Roman" w:cs="Times New Roman"/>
@@ -6474,7 +6063,7 @@
           <w:szCs w:val="24"/>
           <w:lang w:val="en-PH"/>
         </w:rPr>
-        <w:t>)</w:t>
+        <w:t>set()</w:t>
       </w:r>
       <w:r>
         <w:rPr>
@@ -6484,7 +6073,7 @@
           <w:szCs w:val="24"/>
           <w:lang w:val="en-PH"/>
         </w:rPr>
-        <w:t> function. Also, duplicate words will be removed</w:t>
+        <w:t xml:space="preserve"> functions, respectively.</w:t>
       </w:r>
       <w:r>
         <w:rPr>
@@ -6494,7 +6083,7 @@
           <w:szCs w:val="24"/>
           <w:lang w:val="en-PH"/>
         </w:rPr>
-        <w:t xml:space="preserve"> </w:t>
+        <w:t xml:space="preserve"> Finally</w:t>
       </w:r>
       <w:r>
         <w:rPr>
@@ -6504,9 +6093,38 @@
           <w:szCs w:val="24"/>
           <w:lang w:val="en-PH"/>
         </w:rPr>
-        <w:t xml:space="preserve">by converting all the words into lower case and transforming those words into a set using the </w:t>
-      </w:r>
-      <w:proofErr w:type="gramStart"/>
+        <w:t xml:space="preserve">, </w:t>
+      </w:r>
+      <w:r>
+        <w:rPr>
+          <w:rFonts w:ascii="Times New Roman" w:eastAsia="Times New Roman" w:hAnsi="Times New Roman" w:cs="Times New Roman"/>
+          <w:color w:val="0E101A"/>
+          <w:sz w:val="24"/>
+          <w:szCs w:val="24"/>
+          <w:lang w:val="en-PH"/>
+        </w:rPr>
+        <w:t xml:space="preserve">to make the analysis easier, </w:t>
+      </w:r>
+      <w:r>
+        <w:rPr>
+          <w:rFonts w:ascii="Times New Roman" w:eastAsia="Times New Roman" w:hAnsi="Times New Roman" w:cs="Times New Roman"/>
+          <w:color w:val="0E101A"/>
+          <w:sz w:val="24"/>
+          <w:szCs w:val="24"/>
+          <w:lang w:val="en-PH"/>
+        </w:rPr>
+        <w:t>non-English words will be translated into English</w:t>
+      </w:r>
+      <w:r>
+        <w:rPr>
+          <w:rFonts w:ascii="Times New Roman" w:eastAsia="Times New Roman" w:hAnsi="Times New Roman" w:cs="Times New Roman"/>
+          <w:color w:val="0E101A"/>
+          <w:sz w:val="24"/>
+          <w:szCs w:val="24"/>
+          <w:lang w:val="en-PH"/>
+        </w:rPr>
+        <w:t xml:space="preserve"> using the </w:t>
+      </w:r>
       <w:r>
         <w:rPr>
           <w:rFonts w:ascii="Times New Roman" w:eastAsia="Times New Roman" w:hAnsi="Times New Roman" w:cs="Times New Roman"/>
@@ -6517,113 +6135,6 @@
           <w:szCs w:val="24"/>
           <w:lang w:val="en-PH"/>
         </w:rPr>
-        <w:t>lower(</w:t>
-      </w:r>
-      <w:proofErr w:type="gramEnd"/>
-      <w:r>
-        <w:rPr>
-          <w:rFonts w:ascii="Times New Roman" w:eastAsia="Times New Roman" w:hAnsi="Times New Roman" w:cs="Times New Roman"/>
-          <w:i/>
-          <w:iCs/>
-          <w:color w:val="0E101A"/>
-          <w:sz w:val="24"/>
-          <w:szCs w:val="24"/>
-          <w:lang w:val="en-PH"/>
-        </w:rPr>
-        <w:t>)</w:t>
-      </w:r>
-      <w:r>
-        <w:rPr>
-          <w:rFonts w:ascii="Times New Roman" w:eastAsia="Times New Roman" w:hAnsi="Times New Roman" w:cs="Times New Roman"/>
-          <w:color w:val="0E101A"/>
-          <w:sz w:val="24"/>
-          <w:szCs w:val="24"/>
-          <w:lang w:val="en-PH"/>
-        </w:rPr>
-        <w:t xml:space="preserve"> and </w:t>
-      </w:r>
-      <w:r>
-        <w:rPr>
-          <w:rFonts w:ascii="Times New Roman" w:eastAsia="Times New Roman" w:hAnsi="Times New Roman" w:cs="Times New Roman"/>
-          <w:i/>
-          <w:iCs/>
-          <w:color w:val="0E101A"/>
-          <w:sz w:val="24"/>
-          <w:szCs w:val="24"/>
-          <w:lang w:val="en-PH"/>
-        </w:rPr>
-        <w:t>set()</w:t>
-      </w:r>
-      <w:r>
-        <w:rPr>
-          <w:rFonts w:ascii="Times New Roman" w:eastAsia="Times New Roman" w:hAnsi="Times New Roman" w:cs="Times New Roman"/>
-          <w:color w:val="0E101A"/>
-          <w:sz w:val="24"/>
-          <w:szCs w:val="24"/>
-          <w:lang w:val="en-PH"/>
-        </w:rPr>
-        <w:t xml:space="preserve"> functions, respectively.</w:t>
-      </w:r>
-      <w:r>
-        <w:rPr>
-          <w:rFonts w:ascii="Times New Roman" w:eastAsia="Times New Roman" w:hAnsi="Times New Roman" w:cs="Times New Roman"/>
-          <w:color w:val="0E101A"/>
-          <w:sz w:val="24"/>
-          <w:szCs w:val="24"/>
-          <w:lang w:val="en-PH"/>
-        </w:rPr>
-        <w:t xml:space="preserve"> Finally</w:t>
-      </w:r>
-      <w:r>
-        <w:rPr>
-          <w:rFonts w:ascii="Times New Roman" w:eastAsia="Times New Roman" w:hAnsi="Times New Roman" w:cs="Times New Roman"/>
-          <w:color w:val="0E101A"/>
-          <w:sz w:val="24"/>
-          <w:szCs w:val="24"/>
-          <w:lang w:val="en-PH"/>
-        </w:rPr>
-        <w:t xml:space="preserve">, </w:t>
-      </w:r>
-      <w:r>
-        <w:rPr>
-          <w:rFonts w:ascii="Times New Roman" w:eastAsia="Times New Roman" w:hAnsi="Times New Roman" w:cs="Times New Roman"/>
-          <w:color w:val="0E101A"/>
-          <w:sz w:val="24"/>
-          <w:szCs w:val="24"/>
-          <w:lang w:val="en-PH"/>
-        </w:rPr>
-        <w:t xml:space="preserve">to make the analysis easier, </w:t>
-      </w:r>
-      <w:r>
-        <w:rPr>
-          <w:rFonts w:ascii="Times New Roman" w:eastAsia="Times New Roman" w:hAnsi="Times New Roman" w:cs="Times New Roman"/>
-          <w:color w:val="0E101A"/>
-          <w:sz w:val="24"/>
-          <w:szCs w:val="24"/>
-          <w:lang w:val="en-PH"/>
-        </w:rPr>
-        <w:t>non-English words will be translated into English</w:t>
-      </w:r>
-      <w:r>
-        <w:rPr>
-          <w:rFonts w:ascii="Times New Roman" w:eastAsia="Times New Roman" w:hAnsi="Times New Roman" w:cs="Times New Roman"/>
-          <w:color w:val="0E101A"/>
-          <w:sz w:val="24"/>
-          <w:szCs w:val="24"/>
-          <w:lang w:val="en-PH"/>
-        </w:rPr>
-        <w:t xml:space="preserve"> using the </w:t>
-      </w:r>
-      <w:r>
-        <w:rPr>
-          <w:rFonts w:ascii="Times New Roman" w:eastAsia="Times New Roman" w:hAnsi="Times New Roman" w:cs="Times New Roman"/>
-          <w:i/>
-          <w:iCs/>
-          <w:color w:val="0E101A"/>
-          <w:sz w:val="24"/>
-          <w:szCs w:val="24"/>
-          <w:lang w:val="en-PH"/>
-        </w:rPr>
         <w:t>translate</w:t>
       </w:r>
       <w:r>
@@ -6891,6 +6402,7 @@
           <w:sz w:val="24"/>
           <w:szCs w:val="24"/>
         </w:rPr>
+        <w:lastRenderedPageBreak/>
         <w:tab/>
       </w:r>
       <w:r>
@@ -6935,7 +6447,6 @@
           <w:sz w:val="24"/>
           <w:szCs w:val="24"/>
         </w:rPr>
-        <w:lastRenderedPageBreak/>
         <w:t xml:space="preserve">The dashboard will </w:t>
       </w:r>
       <w:r>
@@ -7028,19 +6539,6 @@
         </w:rPr>
         <w:t xml:space="preserve"> development and training of the model. </w:t>
       </w:r>
-    </w:p>
-    <w:p>
-      <w:pPr>
-        <w:spacing w:line="480" w:lineRule="auto"/>
-        <w:ind w:left="720" w:firstLine="720"/>
-        <w:jc w:val="both"/>
-        <w:rPr>
-          <w:rFonts w:ascii="Times New Roman" w:eastAsia="Times New Roman" w:hAnsi="Times New Roman" w:cs="Times New Roman"/>
-          <w:color w:val="222222"/>
-          <w:sz w:val="24"/>
-          <w:szCs w:val="24"/>
-        </w:rPr>
-      </w:pPr>
     </w:p>
     <w:p>
       <w:pPr>
@@ -7408,27 +6906,7 @@
           <w:sz w:val="24"/>
           <w:szCs w:val="24"/>
         </w:rPr>
-        <w:t xml:space="preserve">architecture pattern that separates the application into three main components: the model, view, and controller representing the data or the database, logic, and display of the application. Flask is the most popular web framework for python, along with Django. It has 52,400 stars and 13,800 forks on its </w:t>
-      </w:r>
-      <w:proofErr w:type="spellStart"/>
-      <w:r>
-        <w:rPr>
-          <w:rFonts w:ascii="Times New Roman" w:eastAsia="Times New Roman" w:hAnsi="Times New Roman" w:cs="Times New Roman"/>
-          <w:color w:val="222222"/>
-          <w:sz w:val="24"/>
-          <w:szCs w:val="24"/>
-        </w:rPr>
-        <w:t>Github</w:t>
-      </w:r>
-      <w:proofErr w:type="spellEnd"/>
-      <w:r>
-        <w:rPr>
-          <w:rFonts w:ascii="Times New Roman" w:eastAsia="Times New Roman" w:hAnsi="Times New Roman" w:cs="Times New Roman"/>
-          <w:color w:val="222222"/>
-          <w:sz w:val="24"/>
-          <w:szCs w:val="24"/>
-        </w:rPr>
-        <w:t xml:space="preserve"> page at the time of writing. Unlike Django, a full-stack and comes with pre-built dependencies, libraries, and layouts, Flask is lightweight. It only offers suggestions for possible tools for developing Flask application, giving developers the flexibility and freedom to select other technologies for implementation.  </w:t>
+        <w:t xml:space="preserve">architecture pattern that separates the application into three main components: the model, view, and controller representing the data or the database, logic, and display of the application. Flask is the most popular web framework for python, along with Django. It has 52,400 stars and 13,800 forks on its Github page at the time of writing. Unlike Django, a full-stack and comes with pre-built dependencies, libraries, and layouts, Flask is lightweight. It only offers suggestions for possible tools for developing Flask application, giving developers the flexibility and freedom to select other technologies for implementation.  </w:t>
       </w:r>
       <w:r>
         <w:rPr>
@@ -7670,27 +7148,7 @@
           <w:sz w:val="24"/>
           <w:szCs w:val="24"/>
         </w:rPr>
-        <w:t xml:space="preserve">The dataset will be stored in a database using </w:t>
-      </w:r>
-      <w:proofErr w:type="spellStart"/>
-      <w:r>
-        <w:rPr>
-          <w:rFonts w:ascii="Times New Roman" w:eastAsia="Times New Roman" w:hAnsi="Times New Roman" w:cs="Times New Roman"/>
-          <w:color w:val="222222"/>
-          <w:sz w:val="24"/>
-          <w:szCs w:val="24"/>
-        </w:rPr>
-        <w:t>SQLAlchemy</w:t>
-      </w:r>
-      <w:proofErr w:type="spellEnd"/>
-      <w:r>
-        <w:rPr>
-          <w:rFonts w:ascii="Times New Roman" w:eastAsia="Times New Roman" w:hAnsi="Times New Roman" w:cs="Times New Roman"/>
-          <w:color w:val="222222"/>
-          <w:sz w:val="24"/>
-          <w:szCs w:val="24"/>
-        </w:rPr>
-        <w:t>. It is the Python SQL toolkit and Object Relational Mapper (ORM) that gives developers the full power and flexibility of SQL.</w:t>
+        <w:t>The dataset will be stored in a database using SQLAlchemy. It is the Python SQL toolkit and Object Relational Mapper (ORM) that gives developers the full power and flexibility of SQL.</w:t>
       </w:r>
     </w:p>
     <w:p>
@@ -7764,47 +7222,7 @@
           <w:sz w:val="24"/>
           <w:szCs w:val="24"/>
         </w:rPr>
-        <w:t>The server is a computer program that provides a service to another co computer and its users (clients). The application will be served using Nginx/</w:t>
-      </w:r>
-      <w:proofErr w:type="spellStart"/>
-      <w:r>
-        <w:rPr>
-          <w:rFonts w:ascii="Times New Roman" w:eastAsia="Times New Roman" w:hAnsi="Times New Roman" w:cs="Times New Roman"/>
-          <w:color w:val="222222"/>
-          <w:sz w:val="24"/>
-          <w:szCs w:val="24"/>
-        </w:rPr>
-        <w:t>uWSGI</w:t>
-      </w:r>
-      <w:proofErr w:type="spellEnd"/>
-      <w:r>
-        <w:rPr>
-          <w:rFonts w:ascii="Times New Roman" w:eastAsia="Times New Roman" w:hAnsi="Times New Roman" w:cs="Times New Roman"/>
-          <w:color w:val="222222"/>
-          <w:sz w:val="24"/>
-          <w:szCs w:val="24"/>
-        </w:rPr>
-        <w:t xml:space="preserve">. Nginx is a free, open-source HTTP web server. It is known for its performance, rich feature, and simple configuration.  Along with Nginx, </w:t>
-      </w:r>
-      <w:proofErr w:type="spellStart"/>
-      <w:r>
-        <w:rPr>
-          <w:rFonts w:ascii="Times New Roman" w:eastAsia="Times New Roman" w:hAnsi="Times New Roman" w:cs="Times New Roman"/>
-          <w:color w:val="222222"/>
-          <w:sz w:val="24"/>
-          <w:szCs w:val="24"/>
-        </w:rPr>
-        <w:t>Uwsgi</w:t>
-      </w:r>
-      <w:proofErr w:type="spellEnd"/>
-      <w:r>
-        <w:rPr>
-          <w:rFonts w:ascii="Times New Roman" w:eastAsia="Times New Roman" w:hAnsi="Times New Roman" w:cs="Times New Roman"/>
-          <w:color w:val="222222"/>
-          <w:sz w:val="24"/>
-          <w:szCs w:val="24"/>
-        </w:rPr>
-        <w:t xml:space="preserve"> is often used for serving Python web applications. It will be used to load the Flask application using the Web server gate interface (UWSGI).</w:t>
+        <w:t>The server is a computer program that provides a service to another co computer and its users (clients). The application will be served using Nginx/uWSGI. Nginx is a free, open-source HTTP web server. It is known for its performance, rich feature, and simple configuration.  Along with Nginx, Uwsgi is often used for serving Python web applications. It will be used to load the Flask application using the Web server gate interface (UWSGI).</w:t>
       </w:r>
       <w:r>
         <w:rPr>
@@ -8240,19 +7658,8 @@
                 <w:sz w:val="24"/>
                 <w:szCs w:val="24"/>
               </w:rPr>
-              <w:t>Nginx/</w:t>
+              <w:t>Nginx/uwsgi</w:t>
             </w:r>
-            <w:proofErr w:type="spellStart"/>
-            <w:r>
-              <w:rPr>
-                <w:rFonts w:ascii="Times New Roman" w:eastAsia="Times New Roman" w:hAnsi="Times New Roman" w:cs="Times New Roman"/>
-                <w:color w:val="222222"/>
-                <w:sz w:val="24"/>
-                <w:szCs w:val="24"/>
-              </w:rPr>
-              <w:t>uwsgi</w:t>
-            </w:r>
-            <w:proofErr w:type="spellEnd"/>
           </w:p>
         </w:tc>
       </w:tr>
@@ -8410,9 +7817,8 @@
           <w:sz w:val="24"/>
           <w:szCs w:val="24"/>
         </w:rPr>
-        <w:t xml:space="preserve">, </w:t>
-      </w:r>
-      <w:proofErr w:type="spellStart"/>
+        <w:t>, Jetbrains, the creator of PyCharm is kind enough to offer</w:t>
+      </w:r>
       <w:r>
         <w:rPr>
           <w:rFonts w:ascii="Times New Roman" w:eastAsia="Times New Roman" w:hAnsi="Times New Roman" w:cs="Times New Roman"/>
@@ -8420,66 +7826,7 @@
           <w:sz w:val="24"/>
           <w:szCs w:val="24"/>
         </w:rPr>
-        <w:t>Jetbrains</w:t>
-      </w:r>
-      <w:proofErr w:type="spellEnd"/>
-      <w:r>
-        <w:rPr>
-          <w:rFonts w:ascii="Times New Roman" w:eastAsia="Times New Roman" w:hAnsi="Times New Roman" w:cs="Times New Roman"/>
-          <w:color w:val="222222"/>
-          <w:sz w:val="24"/>
-          <w:szCs w:val="24"/>
-        </w:rPr>
-        <w:t>, the creator of PyCharm is kind enough to offer</w:t>
-      </w:r>
-      <w:r>
-        <w:rPr>
-          <w:rFonts w:ascii="Times New Roman" w:eastAsia="Times New Roman" w:hAnsi="Times New Roman" w:cs="Times New Roman"/>
-          <w:color w:val="222222"/>
-          <w:sz w:val="24"/>
-          <w:szCs w:val="24"/>
-        </w:rPr>
-        <w:t xml:space="preserve"> a free 1-year subscription for students. It is the recommended code editor for building python-based projects. PyCharm is equipped with all the necessary development tools for modern development, including command-line interface (CLI), features to connect to the database, create a virtual environment, and integration with </w:t>
-      </w:r>
-      <w:proofErr w:type="spellStart"/>
-      <w:r>
-        <w:rPr>
-          <w:rFonts w:ascii="Times New Roman" w:eastAsia="Times New Roman" w:hAnsi="Times New Roman" w:cs="Times New Roman"/>
-          <w:color w:val="222222"/>
-          <w:sz w:val="24"/>
-          <w:szCs w:val="24"/>
-        </w:rPr>
-        <w:t>Github</w:t>
-      </w:r>
-      <w:proofErr w:type="spellEnd"/>
-      <w:r>
-        <w:rPr>
-          <w:rFonts w:ascii="Times New Roman" w:eastAsia="Times New Roman" w:hAnsi="Times New Roman" w:cs="Times New Roman"/>
-          <w:color w:val="222222"/>
-          <w:sz w:val="24"/>
-          <w:szCs w:val="24"/>
-        </w:rPr>
-        <w:t xml:space="preserve">. Also, it offers features for handling big data and developing data-driven applications like </w:t>
-      </w:r>
-      <w:proofErr w:type="spellStart"/>
-      <w:r>
-        <w:rPr>
-          <w:rFonts w:ascii="Times New Roman" w:eastAsia="Times New Roman" w:hAnsi="Times New Roman" w:cs="Times New Roman"/>
-          <w:color w:val="222222"/>
-          <w:sz w:val="24"/>
-          <w:szCs w:val="24"/>
-        </w:rPr>
-        <w:t>conda</w:t>
-      </w:r>
-      <w:proofErr w:type="spellEnd"/>
-      <w:r>
-        <w:rPr>
-          <w:rFonts w:ascii="Times New Roman" w:eastAsia="Times New Roman" w:hAnsi="Times New Roman" w:cs="Times New Roman"/>
-          <w:color w:val="222222"/>
-          <w:sz w:val="24"/>
-          <w:szCs w:val="24"/>
-        </w:rPr>
-        <w:t xml:space="preserve"> integration to manage packages for python, scientific libraries and plots for performing data analytics and visualization, and coding assistance for Python framework like Flask. </w:t>
+        <w:t xml:space="preserve"> a free 1-year subscription for students. It is the recommended code editor for building python-based projects. PyCharm is equipped with all the necessary development tools for modern development, including command-line interface (CLI), features to connect to the database, create a virtual environment, and integration with Github. Also, it offers features for handling big data and developing data-driven applications like conda integration to manage packages for python, scientific libraries and plots for performing data analytics and visualization, and coding assistance for Python framework like Flask. </w:t>
       </w:r>
     </w:p>
     <w:p>
@@ -8538,27 +7885,7 @@
           <w:sz w:val="24"/>
           <w:szCs w:val="24"/>
         </w:rPr>
-        <w:t xml:space="preserve">The repository is a source code storage where developers and designers store large amounts of source code for safekeeping. All the source code will be stored on </w:t>
-      </w:r>
-      <w:proofErr w:type="spellStart"/>
-      <w:r>
-        <w:rPr>
-          <w:rFonts w:ascii="Times New Roman" w:eastAsia="Times New Roman" w:hAnsi="Times New Roman" w:cs="Times New Roman"/>
-          <w:color w:val="222222"/>
-          <w:sz w:val="24"/>
-          <w:szCs w:val="24"/>
-        </w:rPr>
-        <w:t>Github</w:t>
-      </w:r>
-      <w:proofErr w:type="spellEnd"/>
-      <w:r>
-        <w:rPr>
-          <w:rFonts w:ascii="Times New Roman" w:eastAsia="Times New Roman" w:hAnsi="Times New Roman" w:cs="Times New Roman"/>
-          <w:color w:val="222222"/>
-          <w:sz w:val="24"/>
-          <w:szCs w:val="24"/>
-        </w:rPr>
-        <w:t>. It is a version control tool for storing source code. The codes will be pushed and pulled using Git. It is a free and open-source distributed VCS designed to handle everything from small to large projects with speed and efficiency.</w:t>
+        <w:t>The repository is a source code storage where developers and designers store large amounts of source code for safekeeping. All the source code will be stored on Github. It is a version control tool for storing source code. The codes will be pushed and pulled using Git. It is a free and open-source distributed VCS designed to handle everything from small to large projects with speed and efficiency.</w:t>
       </w:r>
     </w:p>
     <w:p>
@@ -8815,87 +8142,7 @@
           <w:sz w:val="24"/>
           <w:szCs w:val="24"/>
         </w:rPr>
-        <w:t xml:space="preserve"> a virtual environment for each application so that the configuration of one project is different from the others. For the implementation of the dashboard, a virtual environment will be created to store all the packages to be utilized. To better manage the environment and its packages, </w:t>
-      </w:r>
-      <w:proofErr w:type="spellStart"/>
-      <w:r>
-        <w:rPr>
-          <w:rFonts w:ascii="Times New Roman" w:eastAsia="Times New Roman" w:hAnsi="Times New Roman" w:cs="Times New Roman"/>
-          <w:color w:val="222222"/>
-          <w:sz w:val="24"/>
-          <w:szCs w:val="24"/>
-        </w:rPr>
-        <w:t>Miniconda</w:t>
-      </w:r>
-      <w:proofErr w:type="spellEnd"/>
-      <w:r>
-        <w:rPr>
-          <w:rFonts w:ascii="Times New Roman" w:eastAsia="Times New Roman" w:hAnsi="Times New Roman" w:cs="Times New Roman"/>
-          <w:color w:val="222222"/>
-          <w:sz w:val="24"/>
-          <w:szCs w:val="24"/>
-        </w:rPr>
-        <w:t xml:space="preserve">, a free minimal installer for </w:t>
-      </w:r>
-      <w:proofErr w:type="spellStart"/>
-      <w:r>
-        <w:rPr>
-          <w:rFonts w:ascii="Times New Roman" w:eastAsia="Times New Roman" w:hAnsi="Times New Roman" w:cs="Times New Roman"/>
-          <w:color w:val="222222"/>
-          <w:sz w:val="24"/>
-          <w:szCs w:val="24"/>
-        </w:rPr>
-        <w:t>conda</w:t>
-      </w:r>
-      <w:proofErr w:type="spellEnd"/>
-      <w:r>
-        <w:rPr>
-          <w:rFonts w:ascii="Times New Roman" w:eastAsia="Times New Roman" w:hAnsi="Times New Roman" w:cs="Times New Roman"/>
-          <w:color w:val="222222"/>
-          <w:sz w:val="24"/>
-          <w:szCs w:val="24"/>
-        </w:rPr>
-        <w:t xml:space="preserve">, will be installed. </w:t>
-      </w:r>
-      <w:proofErr w:type="spellStart"/>
-      <w:r>
-        <w:rPr>
-          <w:rFonts w:ascii="Times New Roman" w:eastAsia="Times New Roman" w:hAnsi="Times New Roman" w:cs="Times New Roman"/>
-          <w:color w:val="222222"/>
-          <w:sz w:val="24"/>
-          <w:szCs w:val="24"/>
-        </w:rPr>
-        <w:t>Conda</w:t>
-      </w:r>
-      <w:proofErr w:type="spellEnd"/>
-      <w:r>
-        <w:rPr>
-          <w:rFonts w:ascii="Times New Roman" w:eastAsia="Times New Roman" w:hAnsi="Times New Roman" w:cs="Times New Roman"/>
-          <w:color w:val="222222"/>
-          <w:sz w:val="24"/>
-          <w:szCs w:val="24"/>
-        </w:rPr>
-        <w:t xml:space="preserve"> is used to manage both the environments and packages. Unlike pip, which is the default package management of Python, </w:t>
-      </w:r>
-      <w:proofErr w:type="spellStart"/>
-      <w:r>
-        <w:rPr>
-          <w:rFonts w:ascii="Times New Roman" w:eastAsia="Times New Roman" w:hAnsi="Times New Roman" w:cs="Times New Roman"/>
-          <w:color w:val="222222"/>
-          <w:sz w:val="24"/>
-          <w:szCs w:val="24"/>
-        </w:rPr>
-        <w:t>conda</w:t>
-      </w:r>
-      <w:proofErr w:type="spellEnd"/>
-      <w:r>
-        <w:rPr>
-          <w:rFonts w:ascii="Times New Roman" w:eastAsia="Times New Roman" w:hAnsi="Times New Roman" w:cs="Times New Roman"/>
-          <w:color w:val="222222"/>
-          <w:sz w:val="24"/>
-          <w:szCs w:val="24"/>
-        </w:rPr>
-        <w:t xml:space="preserve"> is lighter because it contains fewer packages that are mostly used for performing data analysis and data science.</w:t>
+        <w:t xml:space="preserve"> a virtual environment for each application so that the configuration of one project is different from the others. For the implementation of the dashboard, a virtual environment will be created to store all the packages to be utilized. To better manage the environment and its packages, Miniconda, a free minimal installer for conda, will be installed. Conda is used to manage both the environments and packages. Unlike pip, which is the default package management of Python, conda is lighter because it contains fewer packages that are mostly used for performing data analysis and data science.</w:t>
       </w:r>
       <w:r>
         <w:rPr>
@@ -8940,6 +8187,246 @@
     </w:p>
     <w:p>
       <w:pPr>
+        <w:spacing w:line="480" w:lineRule="auto"/>
+        <w:jc w:val="both"/>
+        <w:rPr>
+          <w:rFonts w:ascii="Times New Roman" w:eastAsia="Times New Roman" w:hAnsi="Times New Roman" w:cs="Times New Roman"/>
+          <w:color w:val="222222"/>
+          <w:sz w:val="24"/>
+          <w:szCs w:val="24"/>
+        </w:rPr>
+      </w:pPr>
+    </w:p>
+    <w:p>
+      <w:pPr>
+        <w:spacing w:line="480" w:lineRule="auto"/>
+        <w:jc w:val="both"/>
+        <w:rPr>
+          <w:rFonts w:ascii="Times New Roman" w:eastAsia="Times New Roman" w:hAnsi="Times New Roman" w:cs="Times New Roman"/>
+          <w:color w:val="222222"/>
+          <w:sz w:val="24"/>
+          <w:szCs w:val="24"/>
+        </w:rPr>
+      </w:pPr>
+    </w:p>
+    <w:p>
+      <w:pPr>
+        <w:spacing w:line="480" w:lineRule="auto"/>
+        <w:jc w:val="both"/>
+        <w:rPr>
+          <w:rFonts w:ascii="Times New Roman" w:eastAsia="Times New Roman" w:hAnsi="Times New Roman" w:cs="Times New Roman"/>
+          <w:color w:val="222222"/>
+          <w:sz w:val="24"/>
+          <w:szCs w:val="24"/>
+        </w:rPr>
+      </w:pPr>
+    </w:p>
+    <w:p>
+      <w:pPr>
+        <w:spacing w:line="480" w:lineRule="auto"/>
+        <w:jc w:val="both"/>
+        <w:rPr>
+          <w:rFonts w:ascii="Times New Roman" w:eastAsia="Times New Roman" w:hAnsi="Times New Roman" w:cs="Times New Roman"/>
+          <w:color w:val="222222"/>
+          <w:sz w:val="24"/>
+          <w:szCs w:val="24"/>
+        </w:rPr>
+      </w:pPr>
+    </w:p>
+    <w:p>
+      <w:pPr>
+        <w:spacing w:line="480" w:lineRule="auto"/>
+        <w:jc w:val="both"/>
+        <w:rPr>
+          <w:rFonts w:ascii="Times New Roman" w:eastAsia="Times New Roman" w:hAnsi="Times New Roman" w:cs="Times New Roman"/>
+          <w:color w:val="222222"/>
+          <w:sz w:val="24"/>
+          <w:szCs w:val="24"/>
+        </w:rPr>
+      </w:pPr>
+    </w:p>
+    <w:p>
+      <w:pPr>
+        <w:spacing w:line="480" w:lineRule="auto"/>
+        <w:jc w:val="both"/>
+        <w:rPr>
+          <w:rFonts w:ascii="Times New Roman" w:eastAsia="Times New Roman" w:hAnsi="Times New Roman" w:cs="Times New Roman"/>
+          <w:color w:val="222222"/>
+          <w:sz w:val="24"/>
+          <w:szCs w:val="24"/>
+        </w:rPr>
+      </w:pPr>
+    </w:p>
+    <w:p>
+      <w:pPr>
+        <w:spacing w:line="480" w:lineRule="auto"/>
+        <w:jc w:val="both"/>
+        <w:rPr>
+          <w:rFonts w:ascii="Times New Roman" w:eastAsia="Times New Roman" w:hAnsi="Times New Roman" w:cs="Times New Roman"/>
+          <w:color w:val="222222"/>
+          <w:sz w:val="24"/>
+          <w:szCs w:val="24"/>
+        </w:rPr>
+      </w:pPr>
+    </w:p>
+    <w:p>
+      <w:pPr>
+        <w:spacing w:line="480" w:lineRule="auto"/>
+        <w:jc w:val="both"/>
+        <w:rPr>
+          <w:rFonts w:ascii="Times New Roman" w:eastAsia="Times New Roman" w:hAnsi="Times New Roman" w:cs="Times New Roman"/>
+          <w:color w:val="222222"/>
+          <w:sz w:val="24"/>
+          <w:szCs w:val="24"/>
+        </w:rPr>
+      </w:pPr>
+    </w:p>
+    <w:p>
+      <w:pPr>
+        <w:spacing w:line="480" w:lineRule="auto"/>
+        <w:jc w:val="both"/>
+        <w:rPr>
+          <w:rFonts w:ascii="Times New Roman" w:eastAsia="Times New Roman" w:hAnsi="Times New Roman" w:cs="Times New Roman"/>
+          <w:color w:val="222222"/>
+          <w:sz w:val="24"/>
+          <w:szCs w:val="24"/>
+        </w:rPr>
+      </w:pPr>
+    </w:p>
+    <w:p>
+      <w:pPr>
+        <w:spacing w:line="480" w:lineRule="auto"/>
+        <w:jc w:val="both"/>
+        <w:rPr>
+          <w:rFonts w:ascii="Times New Roman" w:eastAsia="Times New Roman" w:hAnsi="Times New Roman" w:cs="Times New Roman"/>
+          <w:color w:val="222222"/>
+          <w:sz w:val="24"/>
+          <w:szCs w:val="24"/>
+        </w:rPr>
+      </w:pPr>
+    </w:p>
+    <w:p>
+      <w:pPr>
+        <w:spacing w:line="480" w:lineRule="auto"/>
+        <w:jc w:val="both"/>
+        <w:rPr>
+          <w:rFonts w:ascii="Times New Roman" w:eastAsia="Times New Roman" w:hAnsi="Times New Roman" w:cs="Times New Roman"/>
+          <w:color w:val="222222"/>
+          <w:sz w:val="24"/>
+          <w:szCs w:val="24"/>
+        </w:rPr>
+      </w:pPr>
+    </w:p>
+    <w:p>
+      <w:pPr>
+        <w:spacing w:line="480" w:lineRule="auto"/>
+        <w:jc w:val="both"/>
+        <w:rPr>
+          <w:rFonts w:ascii="Times New Roman" w:eastAsia="Times New Roman" w:hAnsi="Times New Roman" w:cs="Times New Roman"/>
+          <w:color w:val="222222"/>
+          <w:sz w:val="24"/>
+          <w:szCs w:val="24"/>
+        </w:rPr>
+      </w:pPr>
+    </w:p>
+    <w:p>
+      <w:pPr>
+        <w:spacing w:line="480" w:lineRule="auto"/>
+        <w:jc w:val="both"/>
+        <w:rPr>
+          <w:rFonts w:ascii="Times New Roman" w:eastAsia="Times New Roman" w:hAnsi="Times New Roman" w:cs="Times New Roman"/>
+          <w:color w:val="222222"/>
+          <w:sz w:val="24"/>
+          <w:szCs w:val="24"/>
+        </w:rPr>
+      </w:pPr>
+    </w:p>
+    <w:p>
+      <w:pPr>
+        <w:spacing w:line="480" w:lineRule="auto"/>
+        <w:jc w:val="both"/>
+        <w:rPr>
+          <w:rFonts w:ascii="Times New Roman" w:eastAsia="Times New Roman" w:hAnsi="Times New Roman" w:cs="Times New Roman"/>
+          <w:color w:val="222222"/>
+          <w:sz w:val="24"/>
+          <w:szCs w:val="24"/>
+        </w:rPr>
+      </w:pPr>
+    </w:p>
+    <w:p>
+      <w:pPr>
+        <w:spacing w:line="480" w:lineRule="auto"/>
+        <w:jc w:val="both"/>
+        <w:rPr>
+          <w:rFonts w:ascii="Times New Roman" w:eastAsia="Times New Roman" w:hAnsi="Times New Roman" w:cs="Times New Roman"/>
+          <w:color w:val="222222"/>
+          <w:sz w:val="24"/>
+          <w:szCs w:val="24"/>
+        </w:rPr>
+      </w:pPr>
+    </w:p>
+    <w:p>
+      <w:pPr>
+        <w:spacing w:line="480" w:lineRule="auto"/>
+        <w:jc w:val="both"/>
+        <w:rPr>
+          <w:rFonts w:ascii="Times New Roman" w:eastAsia="Times New Roman" w:hAnsi="Times New Roman" w:cs="Times New Roman"/>
+          <w:color w:val="222222"/>
+          <w:sz w:val="24"/>
+          <w:szCs w:val="24"/>
+        </w:rPr>
+      </w:pPr>
+    </w:p>
+    <w:p>
+      <w:pPr>
+        <w:spacing w:line="480" w:lineRule="auto"/>
+        <w:jc w:val="both"/>
+        <w:rPr>
+          <w:rFonts w:ascii="Times New Roman" w:eastAsia="Times New Roman" w:hAnsi="Times New Roman" w:cs="Times New Roman"/>
+          <w:color w:val="222222"/>
+          <w:sz w:val="24"/>
+          <w:szCs w:val="24"/>
+        </w:rPr>
+      </w:pPr>
+    </w:p>
+    <w:p>
+      <w:pPr>
+        <w:spacing w:line="480" w:lineRule="auto"/>
+        <w:jc w:val="both"/>
+        <w:rPr>
+          <w:rFonts w:ascii="Times New Roman" w:eastAsia="Times New Roman" w:hAnsi="Times New Roman" w:cs="Times New Roman"/>
+          <w:color w:val="222222"/>
+          <w:sz w:val="24"/>
+          <w:szCs w:val="24"/>
+        </w:rPr>
+      </w:pPr>
+    </w:p>
+    <w:p>
+      <w:pPr>
+        <w:spacing w:line="480" w:lineRule="auto"/>
+        <w:jc w:val="both"/>
+        <w:rPr>
+          <w:rFonts w:ascii="Times New Roman" w:eastAsia="Times New Roman" w:hAnsi="Times New Roman" w:cs="Times New Roman"/>
+          <w:color w:val="222222"/>
+          <w:sz w:val="24"/>
+          <w:szCs w:val="24"/>
+        </w:rPr>
+      </w:pPr>
+    </w:p>
+    <w:p>
+      <w:pPr>
+        <w:spacing w:line="480" w:lineRule="auto"/>
+        <w:jc w:val="both"/>
+        <w:rPr>
+          <w:rFonts w:ascii="Times New Roman" w:eastAsia="Times New Roman" w:hAnsi="Times New Roman" w:cs="Times New Roman"/>
+          <w:color w:val="222222"/>
+          <w:sz w:val="24"/>
+          <w:szCs w:val="24"/>
+        </w:rPr>
+      </w:pPr>
+    </w:p>
+    <w:p>
+      <w:pPr>
         <w:spacing w:line="240" w:lineRule="auto"/>
         <w:jc w:val="center"/>
         <w:rPr>
@@ -8954,6 +8441,7 @@
           <w:sz w:val="24"/>
           <w:szCs w:val="24"/>
         </w:rPr>
+        <w:lastRenderedPageBreak/>
         <w:t xml:space="preserve">Chapter </w:t>
       </w:r>
       <w:r>
@@ -9204,8 +8692,8 @@
         <w:tblLook w:val="04A0" w:firstRow="1" w:lastRow="0" w:firstColumn="1" w:lastColumn="0" w:noHBand="0" w:noVBand="1"/>
       </w:tblPr>
       <w:tblGrid>
-        <w:gridCol w:w="1615"/>
-        <w:gridCol w:w="2070"/>
+        <w:gridCol w:w="1795"/>
+        <w:gridCol w:w="1890"/>
         <w:gridCol w:w="2160"/>
         <w:gridCol w:w="2430"/>
         <w:gridCol w:w="2340"/>
@@ -9214,7 +8702,7 @@
       <w:tr>
         <w:tc>
           <w:tcPr>
-            <w:tcW w:w="1615" w:type="dxa"/>
+            <w:tcW w:w="1795" w:type="dxa"/>
           </w:tcPr>
           <w:p>
             <w:pPr>
@@ -9238,7 +8726,7 @@
         </w:tc>
         <w:tc>
           <w:tcPr>
-            <w:tcW w:w="2070" w:type="dxa"/>
+            <w:tcW w:w="1890" w:type="dxa"/>
           </w:tcPr>
           <w:p>
             <w:pPr>
@@ -9360,7 +8848,7 @@
       <w:tr>
         <w:tc>
           <w:tcPr>
-            <w:tcW w:w="1615" w:type="dxa"/>
+            <w:tcW w:w="1795" w:type="dxa"/>
           </w:tcPr>
           <w:p>
             <w:pPr>
@@ -9384,7 +8872,7 @@
         </w:tc>
         <w:tc>
           <w:tcPr>
-            <w:tcW w:w="2070" w:type="dxa"/>
+            <w:tcW w:w="1890" w:type="dxa"/>
           </w:tcPr>
           <w:p>
             <w:pPr>
@@ -9487,16 +8975,7 @@
                 <w:sz w:val="24"/>
                 <w:szCs w:val="24"/>
               </w:rPr>
-              <w:t xml:space="preserve"> </w:t>
-            </w:r>
-            <w:r>
-              <w:rPr>
-                <w:rFonts w:ascii="Times New Roman" w:eastAsia="Times New Roman" w:hAnsi="Times New Roman" w:cs="Times New Roman"/>
-                <w:bCs/>
-                <w:sz w:val="24"/>
-                <w:szCs w:val="24"/>
-              </w:rPr>
-              <w:t xml:space="preserve">rate </w:t>
+              <w:t xml:space="preserve"> rate </w:t>
             </w:r>
             <w:r>
               <w:rPr>
@@ -9560,16 +9039,7 @@
                 <w:sz w:val="24"/>
                 <w:szCs w:val="24"/>
               </w:rPr>
-              <w:t xml:space="preserve"> </w:t>
-            </w:r>
-            <w:r>
-              <w:rPr>
-                <w:rFonts w:ascii="Times New Roman" w:eastAsia="Times New Roman" w:hAnsi="Times New Roman" w:cs="Times New Roman"/>
-                <w:bCs/>
-                <w:sz w:val="24"/>
-                <w:szCs w:val="24"/>
-              </w:rPr>
-              <w:t xml:space="preserve">rate </w:t>
+              <w:t xml:space="preserve"> rate </w:t>
             </w:r>
             <w:r>
               <w:rPr>
@@ -11441,7 +10911,7 @@
       <w:tr>
         <w:tc>
           <w:tcPr>
-            <w:tcW w:w="1615" w:type="dxa"/>
+            <w:tcW w:w="1795" w:type="dxa"/>
           </w:tcPr>
           <w:p>
             <w:pPr>
@@ -11452,7 +10922,6 @@
                 <w:szCs w:val="24"/>
               </w:rPr>
             </w:pPr>
-            <w:proofErr w:type="spellStart"/>
             <w:r>
               <w:rPr>
                 <w:rFonts w:ascii="Times New Roman" w:eastAsia="Times New Roman" w:hAnsi="Times New Roman" w:cs="Times New Roman"/>
@@ -11461,23 +10930,13 @@
                 <w:szCs w:val="24"/>
               </w:rPr>
               <w:lastRenderedPageBreak/>
-              <w:t>Debrentani</w:t>
-            </w:r>
-            <w:proofErr w:type="spellEnd"/>
-            <w:r>
-              <w:rPr>
-                <w:rFonts w:ascii="Times New Roman" w:eastAsia="Times New Roman" w:hAnsi="Times New Roman" w:cs="Times New Roman"/>
-                <w:bCs/>
-                <w:sz w:val="24"/>
-                <w:szCs w:val="24"/>
-              </w:rPr>
-              <w:t xml:space="preserve"> (1988)</w:t>
+              <w:t>Debrentani (1988)</w:t>
             </w:r>
           </w:p>
         </w:tc>
         <w:tc>
           <w:tcPr>
-            <w:tcW w:w="2070" w:type="dxa"/>
+            <w:tcW w:w="1890" w:type="dxa"/>
           </w:tcPr>
           <w:p>
             <w:pPr>
@@ -11512,7 +10971,6 @@
                 <w:szCs w:val="24"/>
               </w:rPr>
             </w:pPr>
-            <w:proofErr w:type="spellStart"/>
             <w:r>
               <w:rPr>
                 <w:rFonts w:ascii="Times New Roman" w:eastAsia="Times New Roman" w:hAnsi="Times New Roman" w:cs="Times New Roman"/>
@@ -11520,17 +10978,7 @@
                 <w:sz w:val="24"/>
                 <w:szCs w:val="24"/>
               </w:rPr>
-              <w:t>Lisrel</w:t>
-            </w:r>
-            <w:proofErr w:type="spellEnd"/>
-            <w:r>
-              <w:rPr>
-                <w:rFonts w:ascii="Times New Roman" w:eastAsia="Times New Roman" w:hAnsi="Times New Roman" w:cs="Times New Roman"/>
-                <w:bCs/>
-                <w:sz w:val="24"/>
-                <w:szCs w:val="24"/>
-              </w:rPr>
-              <w:t xml:space="preserve"> model</w:t>
+              <w:t>Lisrel model</w:t>
             </w:r>
           </w:p>
         </w:tc>
@@ -11946,7 +11394,7 @@
       <w:tr>
         <w:tc>
           <w:tcPr>
-            <w:tcW w:w="1615" w:type="dxa"/>
+            <w:tcW w:w="1795" w:type="dxa"/>
           </w:tcPr>
           <w:p>
             <w:pPr>
@@ -11957,7 +11405,6 @@
                 <w:szCs w:val="24"/>
               </w:rPr>
             </w:pPr>
-            <w:proofErr w:type="spellStart"/>
             <w:r>
               <w:rPr>
                 <w:rFonts w:ascii="Times New Roman" w:eastAsia="Times New Roman" w:hAnsi="Times New Roman" w:cs="Times New Roman"/>
@@ -11966,43 +11413,13 @@
                 <w:szCs w:val="24"/>
               </w:rPr>
               <w:lastRenderedPageBreak/>
-              <w:t>Albar</w:t>
-            </w:r>
-            <w:proofErr w:type="spellEnd"/>
-            <w:r>
-              <w:rPr>
-                <w:rFonts w:ascii="Times New Roman" w:eastAsia="Times New Roman" w:hAnsi="Times New Roman" w:cs="Times New Roman"/>
-                <w:bCs/>
-                <w:sz w:val="24"/>
-                <w:szCs w:val="24"/>
-              </w:rPr>
-              <w:t xml:space="preserve"> &amp; </w:t>
-            </w:r>
-            <w:proofErr w:type="spellStart"/>
-            <w:r>
-              <w:rPr>
-                <w:rFonts w:ascii="Times New Roman" w:eastAsia="Times New Roman" w:hAnsi="Times New Roman" w:cs="Times New Roman"/>
-                <w:bCs/>
-                <w:sz w:val="24"/>
-                <w:szCs w:val="24"/>
-              </w:rPr>
-              <w:t>Jetter</w:t>
-            </w:r>
-            <w:proofErr w:type="spellEnd"/>
-            <w:r>
-              <w:rPr>
-                <w:rFonts w:ascii="Times New Roman" w:eastAsia="Times New Roman" w:hAnsi="Times New Roman" w:cs="Times New Roman"/>
-                <w:bCs/>
-                <w:sz w:val="24"/>
-                <w:szCs w:val="24"/>
-              </w:rPr>
-              <w:t xml:space="preserve"> (2013)</w:t>
+              <w:t>Albar &amp; Jetter (2013)</w:t>
             </w:r>
           </w:p>
         </w:tc>
         <w:tc>
           <w:tcPr>
-            <w:tcW w:w="2070" w:type="dxa"/>
+            <w:tcW w:w="1890" w:type="dxa"/>
           </w:tcPr>
           <w:p>
             <w:pPr>
@@ -12875,7 +12292,7 @@
       <w:tr>
         <w:tc>
           <w:tcPr>
-            <w:tcW w:w="1615" w:type="dxa"/>
+            <w:tcW w:w="1795" w:type="dxa"/>
           </w:tcPr>
           <w:p>
             <w:pPr>
@@ -12894,13 +12311,31 @@
                 <w:szCs w:val="24"/>
               </w:rPr>
               <w:lastRenderedPageBreak/>
-              <w:t>Baker (1986)</w:t>
+              <w:t xml:space="preserve">Baker </w:t>
+            </w:r>
+            <w:r>
+              <w:rPr>
+                <w:rFonts w:ascii="Times New Roman" w:eastAsia="Times New Roman" w:hAnsi="Times New Roman" w:cs="Times New Roman"/>
+                <w:bCs/>
+                <w:sz w:val="24"/>
+                <w:szCs w:val="24"/>
+              </w:rPr>
+              <w:t xml:space="preserve">&amp; Albaum </w:t>
+            </w:r>
+            <w:r>
+              <w:rPr>
+                <w:rFonts w:ascii="Times New Roman" w:eastAsia="Times New Roman" w:hAnsi="Times New Roman" w:cs="Times New Roman"/>
+                <w:bCs/>
+                <w:sz w:val="24"/>
+                <w:szCs w:val="24"/>
+              </w:rPr>
+              <w:t>(1986)</w:t>
             </w:r>
           </w:p>
         </w:tc>
         <w:tc>
           <w:tcPr>
-            <w:tcW w:w="2070" w:type="dxa"/>
+            <w:tcW w:w="1890" w:type="dxa"/>
           </w:tcPr>
           <w:p>
             <w:pPr>
@@ -14026,7 +13461,7 @@
       <w:tr>
         <w:tc>
           <w:tcPr>
-            <w:tcW w:w="1615" w:type="dxa"/>
+            <w:tcW w:w="1795" w:type="dxa"/>
           </w:tcPr>
           <w:p>
             <w:pPr>
@@ -14051,7 +13486,7 @@
         </w:tc>
         <w:tc>
           <w:tcPr>
-            <w:tcW w:w="2070" w:type="dxa"/>
+            <w:tcW w:w="1890" w:type="dxa"/>
           </w:tcPr>
           <w:p>
             <w:pPr>
@@ -14716,7 +14151,7 @@
       <w:tr>
         <w:tc>
           <w:tcPr>
-            <w:tcW w:w="1615" w:type="dxa"/>
+            <w:tcW w:w="1795" w:type="dxa"/>
           </w:tcPr>
           <w:p>
             <w:pPr>
@@ -14731,7 +14166,7 @@
         </w:tc>
         <w:tc>
           <w:tcPr>
-            <w:tcW w:w="2070" w:type="dxa"/>
+            <w:tcW w:w="1890" w:type="dxa"/>
           </w:tcPr>
           <w:p>
             <w:pPr>
@@ -14811,7 +14246,7 @@
       <w:tr>
         <w:tc>
           <w:tcPr>
-            <w:tcW w:w="1615" w:type="dxa"/>
+            <w:tcW w:w="1795" w:type="dxa"/>
           </w:tcPr>
           <w:p>
             <w:pPr>
@@ -14826,7 +14261,7 @@
         </w:tc>
         <w:tc>
           <w:tcPr>
-            <w:tcW w:w="2070" w:type="dxa"/>
+            <w:tcW w:w="1890" w:type="dxa"/>
           </w:tcPr>
           <w:p>
             <w:pPr>
@@ -14906,7 +14341,7 @@
       <w:tr>
         <w:tc>
           <w:tcPr>
-            <w:tcW w:w="1615" w:type="dxa"/>
+            <w:tcW w:w="1795" w:type="dxa"/>
           </w:tcPr>
           <w:p>
             <w:pPr>
@@ -14921,7 +14356,7 @@
         </w:tc>
         <w:tc>
           <w:tcPr>
-            <w:tcW w:w="2070" w:type="dxa"/>
+            <w:tcW w:w="1890" w:type="dxa"/>
           </w:tcPr>
           <w:p>
             <w:pPr>
@@ -16494,41 +15929,13 @@
           <w:szCs w:val="24"/>
         </w:rPr>
       </w:pPr>
-      <w:proofErr w:type="spellStart"/>
-      <w:r>
-        <w:rPr>
-          <w:rFonts w:ascii="Times New Roman" w:eastAsia="Times New Roman" w:hAnsi="Times New Roman" w:cs="Times New Roman"/>
-          <w:sz w:val="24"/>
-          <w:szCs w:val="24"/>
-        </w:rPr>
-        <w:t>Cision</w:t>
-      </w:r>
-      <w:proofErr w:type="spellEnd"/>
-      <w:r>
-        <w:rPr>
-          <w:rFonts w:ascii="Times New Roman" w:eastAsia="Times New Roman" w:hAnsi="Times New Roman" w:cs="Times New Roman"/>
-          <w:sz w:val="24"/>
-          <w:szCs w:val="24"/>
-        </w:rPr>
-        <w:t xml:space="preserve">-PR </w:t>
-      </w:r>
-      <w:proofErr w:type="spellStart"/>
-      <w:r>
-        <w:rPr>
-          <w:rFonts w:ascii="Times New Roman" w:eastAsia="Times New Roman" w:hAnsi="Times New Roman" w:cs="Times New Roman"/>
-          <w:sz w:val="24"/>
-          <w:szCs w:val="24"/>
-        </w:rPr>
-        <w:t>Newsire</w:t>
-      </w:r>
-      <w:proofErr w:type="spellEnd"/>
-      <w:r>
-        <w:rPr>
-          <w:rFonts w:ascii="Times New Roman" w:eastAsia="Times New Roman" w:hAnsi="Times New Roman" w:cs="Times New Roman"/>
-          <w:sz w:val="24"/>
-          <w:szCs w:val="24"/>
-        </w:rPr>
-        <w:t xml:space="preserve">. (2020, April 30). Twitter Announces First Quarter 2020 Results. </w:t>
+      <w:r>
+        <w:rPr>
+          <w:rFonts w:ascii="Times New Roman" w:eastAsia="Times New Roman" w:hAnsi="Times New Roman" w:cs="Times New Roman"/>
+          <w:sz w:val="24"/>
+          <w:szCs w:val="24"/>
+        </w:rPr>
+        <w:t xml:space="preserve">Cision-PR Newsire. (2020, April 30). Twitter Announces First Quarter 2020 Results. </w:t>
       </w:r>
       <w:hyperlink r:id="rId17">
         <w:r>
@@ -16736,25 +16143,7 @@
           <w:sz w:val="24"/>
           <w:szCs w:val="24"/>
         </w:rPr>
-        <w:t xml:space="preserve">Takeuchi, H., &amp; Nonaka, I. (1986). The new </w:t>
-      </w:r>
-      <w:proofErr w:type="spellStart"/>
-      <w:r>
-        <w:rPr>
-          <w:rFonts w:ascii="Times New Roman" w:eastAsia="Times New Roman" w:hAnsi="Times New Roman" w:cs="Times New Roman"/>
-          <w:sz w:val="24"/>
-          <w:szCs w:val="24"/>
-        </w:rPr>
-        <w:t>new</w:t>
-      </w:r>
-      <w:proofErr w:type="spellEnd"/>
-      <w:r>
-        <w:rPr>
-          <w:rFonts w:ascii="Times New Roman" w:eastAsia="Times New Roman" w:hAnsi="Times New Roman" w:cs="Times New Roman"/>
-          <w:sz w:val="24"/>
-          <w:szCs w:val="24"/>
-        </w:rPr>
-        <w:t xml:space="preserve"> product development game. Harvard business review, 64(1), 137-146. </w:t>
+        <w:t xml:space="preserve">Takeuchi, H., &amp; Nonaka, I. (1986). The new new product development game. Harvard business review, 64(1), 137-146. </w:t>
       </w:r>
     </w:p>
     <w:p>
@@ -16860,23 +16249,13 @@
           <w:szCs w:val="24"/>
         </w:rPr>
       </w:pPr>
-      <w:proofErr w:type="spellStart"/>
-      <w:r>
-        <w:rPr>
-          <w:rFonts w:ascii="Times New Roman" w:eastAsia="Times New Roman" w:hAnsi="Times New Roman" w:cs="Times New Roman"/>
-          <w:sz w:val="24"/>
-          <w:szCs w:val="24"/>
-        </w:rPr>
-        <w:t>Sindhav</w:t>
-      </w:r>
-      <w:proofErr w:type="spellEnd"/>
-      <w:r>
-        <w:rPr>
-          <w:rFonts w:ascii="Times New Roman" w:eastAsia="Times New Roman" w:hAnsi="Times New Roman" w:cs="Times New Roman"/>
-          <w:sz w:val="24"/>
-          <w:szCs w:val="24"/>
-        </w:rPr>
-        <w:t xml:space="preserve">, B. (2011). Co-creation of value: creating new products through social media. International Journal of Management Research, 2(1). </w:t>
+      <w:r>
+        <w:rPr>
+          <w:rFonts w:ascii="Times New Roman" w:eastAsia="Times New Roman" w:hAnsi="Times New Roman" w:cs="Times New Roman"/>
+          <w:sz w:val="24"/>
+          <w:szCs w:val="24"/>
+        </w:rPr>
+        <w:t xml:space="preserve">Sindhav, B. (2011). Co-creation of value: creating new products through social media. International Journal of Management Research, 2(1). </w:t>
       </w:r>
     </w:p>
     <w:p>
@@ -16913,25 +16292,7 @@
           <w:sz w:val="24"/>
           <w:szCs w:val="24"/>
         </w:rPr>
-        <w:t xml:space="preserve">Bashir, N., </w:t>
-      </w:r>
-      <w:proofErr w:type="spellStart"/>
-      <w:r>
-        <w:rPr>
-          <w:rFonts w:ascii="Times New Roman" w:eastAsia="Times New Roman" w:hAnsi="Times New Roman" w:cs="Times New Roman"/>
-          <w:sz w:val="24"/>
-          <w:szCs w:val="24"/>
-        </w:rPr>
-        <w:t>Papamichail</w:t>
-      </w:r>
-      <w:proofErr w:type="spellEnd"/>
-      <w:r>
-        <w:rPr>
-          <w:rFonts w:ascii="Times New Roman" w:eastAsia="Times New Roman" w:hAnsi="Times New Roman" w:cs="Times New Roman"/>
-          <w:sz w:val="24"/>
-          <w:szCs w:val="24"/>
-        </w:rPr>
-        <w:t xml:space="preserve">, K. N., &amp; Malik, K. (2017). Use of social media applications for supporting new product development processes in multinational corporations. Technological Forecasting and Social Change, 120, 176-183. </w:t>
+        <w:t xml:space="preserve">Bashir, N., Papamichail, K. N., &amp; Malik, K. (2017). Use of social media applications for supporting new product development processes in multinational corporations. Technological Forecasting and Social Change, 120, 176-183. </w:t>
       </w:r>
     </w:p>
     <w:p>
@@ -17037,43 +16398,7 @@
           <w:sz w:val="24"/>
           <w:szCs w:val="24"/>
         </w:rPr>
-        <w:t xml:space="preserve">Carlson, J., Rahman, M., </w:t>
-      </w:r>
-      <w:proofErr w:type="spellStart"/>
-      <w:r>
-        <w:rPr>
-          <w:rFonts w:ascii="Times New Roman" w:eastAsia="Times New Roman" w:hAnsi="Times New Roman" w:cs="Times New Roman"/>
-          <w:sz w:val="24"/>
-          <w:szCs w:val="24"/>
-        </w:rPr>
-        <w:t>Voola</w:t>
-      </w:r>
-      <w:proofErr w:type="spellEnd"/>
-      <w:r>
-        <w:rPr>
-          <w:rFonts w:ascii="Times New Roman" w:eastAsia="Times New Roman" w:hAnsi="Times New Roman" w:cs="Times New Roman"/>
-          <w:sz w:val="24"/>
-          <w:szCs w:val="24"/>
-        </w:rPr>
-        <w:t xml:space="preserve">, R., &amp; De Vries, N. (2018). Customer engagement </w:t>
-      </w:r>
-      <w:proofErr w:type="spellStart"/>
-      <w:r>
-        <w:rPr>
-          <w:rFonts w:ascii="Times New Roman" w:eastAsia="Times New Roman" w:hAnsi="Times New Roman" w:cs="Times New Roman"/>
-          <w:sz w:val="24"/>
-          <w:szCs w:val="24"/>
-        </w:rPr>
-        <w:t>behaviours</w:t>
-      </w:r>
-      <w:proofErr w:type="spellEnd"/>
-      <w:r>
-        <w:rPr>
-          <w:rFonts w:ascii="Times New Roman" w:eastAsia="Times New Roman" w:hAnsi="Times New Roman" w:cs="Times New Roman"/>
-          <w:sz w:val="24"/>
-          <w:szCs w:val="24"/>
-        </w:rPr>
-        <w:t xml:space="preserve"> in social media: capturing innovation opportunities. Journal of Services Marketing. </w:t>
+        <w:t xml:space="preserve">Carlson, J., Rahman, M., Voola, R., &amp; De Vries, N. (2018). Customer engagement behaviours in social media: capturing innovation opportunities. Journal of Services Marketing. </w:t>
       </w:r>
     </w:p>
     <w:p>
@@ -17104,41 +16429,13 @@
           <w:szCs w:val="24"/>
         </w:rPr>
       </w:pPr>
-      <w:proofErr w:type="spellStart"/>
-      <w:r>
-        <w:rPr>
-          <w:rFonts w:ascii="Times New Roman" w:eastAsia="Times New Roman" w:hAnsi="Times New Roman" w:cs="Times New Roman"/>
-          <w:sz w:val="24"/>
-          <w:szCs w:val="24"/>
-        </w:rPr>
-        <w:t>Bhimani</w:t>
-      </w:r>
-      <w:proofErr w:type="spellEnd"/>
-      <w:r>
-        <w:rPr>
-          <w:rFonts w:ascii="Times New Roman" w:eastAsia="Times New Roman" w:hAnsi="Times New Roman" w:cs="Times New Roman"/>
-          <w:sz w:val="24"/>
-          <w:szCs w:val="24"/>
-        </w:rPr>
-        <w:t xml:space="preserve">, H., Mention, A. L., &amp; </w:t>
-      </w:r>
-      <w:proofErr w:type="spellStart"/>
-      <w:r>
-        <w:rPr>
-          <w:rFonts w:ascii="Times New Roman" w:eastAsia="Times New Roman" w:hAnsi="Times New Roman" w:cs="Times New Roman"/>
-          <w:sz w:val="24"/>
-          <w:szCs w:val="24"/>
-        </w:rPr>
-        <w:t>Barlatier</w:t>
-      </w:r>
-      <w:proofErr w:type="spellEnd"/>
-      <w:r>
-        <w:rPr>
-          <w:rFonts w:ascii="Times New Roman" w:eastAsia="Times New Roman" w:hAnsi="Times New Roman" w:cs="Times New Roman"/>
-          <w:sz w:val="24"/>
-          <w:szCs w:val="24"/>
-        </w:rPr>
-        <w:t xml:space="preserve">, P. J. (2019). Social media and innovation: A systematic literature review and future research directions. Technological Forecasting and Social Change, 144, 251-269. </w:t>
+      <w:r>
+        <w:rPr>
+          <w:rFonts w:ascii="Times New Roman" w:eastAsia="Times New Roman" w:hAnsi="Times New Roman" w:cs="Times New Roman"/>
+          <w:sz w:val="24"/>
+          <w:szCs w:val="24"/>
+        </w:rPr>
+        <w:t xml:space="preserve">Bhimani, H., Mention, A. L., &amp; Barlatier, P. J. (2019). Social media and innovation: A systematic literature review and future research directions. Technological Forecasting and Social Change, 144, 251-269. </w:t>
       </w:r>
     </w:p>
     <w:p>
@@ -17212,43 +16509,7 @@
           <w:sz w:val="24"/>
           <w:szCs w:val="24"/>
         </w:rPr>
-        <w:t xml:space="preserve">Baum, D., Spann, M., </w:t>
-      </w:r>
-      <w:proofErr w:type="spellStart"/>
-      <w:r>
-        <w:rPr>
-          <w:rFonts w:ascii="Times New Roman" w:eastAsia="Times New Roman" w:hAnsi="Times New Roman" w:cs="Times New Roman"/>
-          <w:sz w:val="24"/>
-          <w:szCs w:val="24"/>
-        </w:rPr>
-        <w:t>Füller</w:t>
-      </w:r>
-      <w:proofErr w:type="spellEnd"/>
-      <w:r>
-        <w:rPr>
-          <w:rFonts w:ascii="Times New Roman" w:eastAsia="Times New Roman" w:hAnsi="Times New Roman" w:cs="Times New Roman"/>
-          <w:sz w:val="24"/>
-          <w:szCs w:val="24"/>
-        </w:rPr>
-        <w:t xml:space="preserve">, J., &amp; </w:t>
-      </w:r>
-      <w:proofErr w:type="spellStart"/>
-      <w:r>
-        <w:rPr>
-          <w:rFonts w:ascii="Times New Roman" w:eastAsia="Times New Roman" w:hAnsi="Times New Roman" w:cs="Times New Roman"/>
-          <w:sz w:val="24"/>
-          <w:szCs w:val="24"/>
-        </w:rPr>
-        <w:t>Thürridl</w:t>
-      </w:r>
-      <w:proofErr w:type="spellEnd"/>
-      <w:r>
-        <w:rPr>
-          <w:rFonts w:ascii="Times New Roman" w:eastAsia="Times New Roman" w:hAnsi="Times New Roman" w:cs="Times New Roman"/>
-          <w:sz w:val="24"/>
-          <w:szCs w:val="24"/>
-        </w:rPr>
-        <w:t xml:space="preserve">, C. (2019). The impact of social media campaigns on the success of new product introductions. Journal of Retailing and Consumer Services, 50, 289-297. </w:t>
+        <w:t xml:space="preserve">Baum, D., Spann, M., Füller, J., &amp; Thürridl, C. (2019). The impact of social media campaigns on the success of new product introductions. Journal of Retailing and Consumer Services, 50, 289-297. </w:t>
       </w:r>
     </w:p>
     <w:p>
@@ -17279,59 +16540,13 @@
           <w:szCs w:val="24"/>
         </w:rPr>
       </w:pPr>
-      <w:proofErr w:type="spellStart"/>
-      <w:r>
-        <w:rPr>
-          <w:rFonts w:ascii="Times New Roman" w:eastAsia="Times New Roman" w:hAnsi="Times New Roman" w:cs="Times New Roman"/>
-          <w:sz w:val="24"/>
-          <w:szCs w:val="24"/>
-        </w:rPr>
-        <w:t>Prantl</w:t>
-      </w:r>
-      <w:proofErr w:type="spellEnd"/>
-      <w:r>
-        <w:rPr>
-          <w:rFonts w:ascii="Times New Roman" w:eastAsia="Times New Roman" w:hAnsi="Times New Roman" w:cs="Times New Roman"/>
-          <w:sz w:val="24"/>
-          <w:szCs w:val="24"/>
-        </w:rPr>
-        <w:t xml:space="preserve">, D., &amp; </w:t>
-      </w:r>
-      <w:proofErr w:type="spellStart"/>
-      <w:r>
-        <w:rPr>
-          <w:rFonts w:ascii="Times New Roman" w:eastAsia="Times New Roman" w:hAnsi="Times New Roman" w:cs="Times New Roman"/>
-          <w:sz w:val="24"/>
-          <w:szCs w:val="24"/>
-        </w:rPr>
-        <w:t>Mičík</w:t>
-      </w:r>
-      <w:proofErr w:type="spellEnd"/>
-      <w:r>
-        <w:rPr>
-          <w:rFonts w:ascii="Times New Roman" w:eastAsia="Times New Roman" w:hAnsi="Times New Roman" w:cs="Times New Roman"/>
-          <w:sz w:val="24"/>
-          <w:szCs w:val="24"/>
-        </w:rPr>
-        <w:t xml:space="preserve">, M. (2019). Analysis of the significance of </w:t>
-      </w:r>
-      <w:proofErr w:type="spellStart"/>
-      <w:r>
-        <w:rPr>
-          <w:rFonts w:ascii="Times New Roman" w:eastAsia="Times New Roman" w:hAnsi="Times New Roman" w:cs="Times New Roman"/>
-          <w:sz w:val="24"/>
-          <w:szCs w:val="24"/>
-        </w:rPr>
-        <w:t>ewom</w:t>
-      </w:r>
-      <w:proofErr w:type="spellEnd"/>
-      <w:r>
-        <w:rPr>
-          <w:rFonts w:ascii="Times New Roman" w:eastAsia="Times New Roman" w:hAnsi="Times New Roman" w:cs="Times New Roman"/>
-          <w:sz w:val="24"/>
-          <w:szCs w:val="24"/>
-        </w:rPr>
-        <w:t xml:space="preserve"> on social media for companies. </w:t>
+      <w:r>
+        <w:rPr>
+          <w:rFonts w:ascii="Times New Roman" w:eastAsia="Times New Roman" w:hAnsi="Times New Roman" w:cs="Times New Roman"/>
+          <w:sz w:val="24"/>
+          <w:szCs w:val="24"/>
+        </w:rPr>
+        <w:t xml:space="preserve">Prantl, D., &amp; Mičík, M. (2019). Analysis of the significance of ewom on social media for companies. </w:t>
       </w:r>
     </w:p>
     <w:p>
@@ -17368,25 +16583,7 @@
           <w:sz w:val="24"/>
           <w:szCs w:val="24"/>
         </w:rPr>
-        <w:t xml:space="preserve">Balan, S., &amp; </w:t>
-      </w:r>
-      <w:proofErr w:type="spellStart"/>
-      <w:r>
-        <w:rPr>
-          <w:rFonts w:ascii="Times New Roman" w:eastAsia="Times New Roman" w:hAnsi="Times New Roman" w:cs="Times New Roman"/>
-          <w:sz w:val="24"/>
-          <w:szCs w:val="24"/>
-        </w:rPr>
-        <w:t>Rege</w:t>
-      </w:r>
-      <w:proofErr w:type="spellEnd"/>
-      <w:r>
-        <w:rPr>
-          <w:rFonts w:ascii="Times New Roman" w:eastAsia="Times New Roman" w:hAnsi="Times New Roman" w:cs="Times New Roman"/>
-          <w:sz w:val="24"/>
-          <w:szCs w:val="24"/>
-        </w:rPr>
-        <w:t xml:space="preserve">, J. (2017). Mining for social media: Usage patterns of small businesses. Business systems research journal: international journal of the Society for Advancing Business &amp; Information Technology (BIT), 8(1), 43-50. </w:t>
+        <w:t xml:space="preserve">Balan, S., &amp; Rege, J. (2017). Mining for social media: Usage patterns of small businesses. Business systems research journal: international journal of the Society for Advancing Business &amp; Information Technology (BIT), 8(1), 43-50. </w:t>
       </w:r>
     </w:p>
     <w:p>
@@ -17449,23 +16646,13 @@
           <w:szCs w:val="24"/>
         </w:rPr>
       </w:pPr>
-      <w:proofErr w:type="spellStart"/>
-      <w:r>
-        <w:rPr>
-          <w:rFonts w:ascii="Times New Roman" w:eastAsia="Times New Roman" w:hAnsi="Times New Roman" w:cs="Times New Roman"/>
-          <w:sz w:val="24"/>
-          <w:szCs w:val="24"/>
-        </w:rPr>
-        <w:t>Filieri</w:t>
-      </w:r>
-      <w:proofErr w:type="spellEnd"/>
-      <w:r>
-        <w:rPr>
-          <w:rFonts w:ascii="Times New Roman" w:eastAsia="Times New Roman" w:hAnsi="Times New Roman" w:cs="Times New Roman"/>
-          <w:sz w:val="24"/>
-          <w:szCs w:val="24"/>
-        </w:rPr>
-        <w:t xml:space="preserve">, R. (2013). Consumer co‐creation and new product development: a case study in the food industry. Marketing Intelligence &amp; Planning. </w:t>
+      <w:r>
+        <w:rPr>
+          <w:rFonts w:ascii="Times New Roman" w:eastAsia="Times New Roman" w:hAnsi="Times New Roman" w:cs="Times New Roman"/>
+          <w:sz w:val="24"/>
+          <w:szCs w:val="24"/>
+        </w:rPr>
+        <w:t xml:space="preserve">Filieri, R. (2013). Consumer co‐creation and new product development: a case study in the food industry. Marketing Intelligence &amp; Planning. </w:t>
       </w:r>
     </w:p>
     <w:p>
@@ -17540,25 +16727,7 @@
           <w:sz w:val="24"/>
           <w:szCs w:val="24"/>
         </w:rPr>
-        <w:t xml:space="preserve">Hasan, S. F. (2018). Generating new product ideas for a social media, Case company: </w:t>
-      </w:r>
-      <w:proofErr w:type="spellStart"/>
-      <w:r>
-        <w:rPr>
-          <w:rFonts w:ascii="Times New Roman" w:eastAsia="Times New Roman" w:hAnsi="Times New Roman" w:cs="Times New Roman"/>
-          <w:sz w:val="24"/>
-          <w:szCs w:val="24"/>
-        </w:rPr>
-        <w:t>Glostars</w:t>
-      </w:r>
-      <w:proofErr w:type="spellEnd"/>
-      <w:r>
-        <w:rPr>
-          <w:rFonts w:ascii="Times New Roman" w:eastAsia="Times New Roman" w:hAnsi="Times New Roman" w:cs="Times New Roman"/>
-          <w:sz w:val="24"/>
-          <w:szCs w:val="24"/>
-        </w:rPr>
-        <w:t xml:space="preserve">. </w:t>
+        <w:t xml:space="preserve">Hasan, S. F. (2018). Generating new product ideas for a social media, Case company: Glostars. </w:t>
       </w:r>
     </w:p>
     <w:p>
@@ -17596,25 +16765,7 @@
           <w:sz w:val="24"/>
           <w:szCs w:val="24"/>
         </w:rPr>
-        <w:t xml:space="preserve">Rathore, A. K., &amp; </w:t>
-      </w:r>
-      <w:proofErr w:type="spellStart"/>
-      <w:r>
-        <w:rPr>
-          <w:rFonts w:ascii="Times New Roman" w:eastAsia="Times New Roman" w:hAnsi="Times New Roman" w:cs="Times New Roman"/>
-          <w:sz w:val="24"/>
-          <w:szCs w:val="24"/>
-        </w:rPr>
-        <w:t>Ilavarasan</w:t>
-      </w:r>
-      <w:proofErr w:type="spellEnd"/>
-      <w:r>
-        <w:rPr>
-          <w:rFonts w:ascii="Times New Roman" w:eastAsia="Times New Roman" w:hAnsi="Times New Roman" w:cs="Times New Roman"/>
-          <w:sz w:val="24"/>
-          <w:szCs w:val="24"/>
-        </w:rPr>
-        <w:t xml:space="preserve">, P. V. (2020). Pre-and post-launch emotions in new product development: Insights from twitter analytics of three products. International Journal of Information Management, 50, 111-127. </w:t>
+        <w:t xml:space="preserve">Rathore, A. K., &amp; Ilavarasan, P. V. (2020). Pre-and post-launch emotions in new product development: Insights from twitter analytics of three products. International Journal of Information Management, 50, 111-127. </w:t>
       </w:r>
     </w:p>
     <w:p>
@@ -17683,25 +16834,7 @@
           <w:sz w:val="24"/>
           <w:szCs w:val="24"/>
         </w:rPr>
-        <w:t xml:space="preserve">Kelly, D., &amp; </w:t>
-      </w:r>
-      <w:proofErr w:type="spellStart"/>
-      <w:r>
-        <w:rPr>
-          <w:rFonts w:ascii="Times New Roman" w:eastAsia="Times New Roman" w:hAnsi="Times New Roman" w:cs="Times New Roman"/>
-          <w:sz w:val="24"/>
-          <w:szCs w:val="24"/>
-        </w:rPr>
-        <w:t>Storey</w:t>
-      </w:r>
-      <w:proofErr w:type="spellEnd"/>
-      <w:r>
-        <w:rPr>
-          <w:rFonts w:ascii="Times New Roman" w:eastAsia="Times New Roman" w:hAnsi="Times New Roman" w:cs="Times New Roman"/>
-          <w:sz w:val="24"/>
-          <w:szCs w:val="24"/>
-        </w:rPr>
-        <w:t>, C. (2000). New service development: initiation strategies. International Journal of Service Industry Management.</w:t>
+        <w:t>Kelly, D., &amp; Storey, C. (2000). New service development: initiation strategies. International Journal of Service Industry Management.</w:t>
       </w:r>
     </w:p>
     <w:p>
@@ -17738,43 +16871,7 @@
           <w:sz w:val="24"/>
           <w:szCs w:val="24"/>
         </w:rPr>
-        <w:t xml:space="preserve">Magnusson, P. R., </w:t>
-      </w:r>
-      <w:proofErr w:type="spellStart"/>
-      <w:r>
-        <w:rPr>
-          <w:rFonts w:ascii="Times New Roman" w:eastAsia="Times New Roman" w:hAnsi="Times New Roman" w:cs="Times New Roman"/>
-          <w:sz w:val="24"/>
-          <w:szCs w:val="24"/>
-        </w:rPr>
-        <w:t>Wästlund</w:t>
-      </w:r>
-      <w:proofErr w:type="spellEnd"/>
-      <w:r>
-        <w:rPr>
-          <w:rFonts w:ascii="Times New Roman" w:eastAsia="Times New Roman" w:hAnsi="Times New Roman" w:cs="Times New Roman"/>
-          <w:sz w:val="24"/>
-          <w:szCs w:val="24"/>
-        </w:rPr>
-        <w:t xml:space="preserve">, E., &amp; </w:t>
-      </w:r>
-      <w:proofErr w:type="spellStart"/>
-      <w:r>
-        <w:rPr>
-          <w:rFonts w:ascii="Times New Roman" w:eastAsia="Times New Roman" w:hAnsi="Times New Roman" w:cs="Times New Roman"/>
-          <w:sz w:val="24"/>
-          <w:szCs w:val="24"/>
-        </w:rPr>
-        <w:t>Netz</w:t>
-      </w:r>
-      <w:proofErr w:type="spellEnd"/>
-      <w:r>
-        <w:rPr>
-          <w:rFonts w:ascii="Times New Roman" w:eastAsia="Times New Roman" w:hAnsi="Times New Roman" w:cs="Times New Roman"/>
-          <w:sz w:val="24"/>
-          <w:szCs w:val="24"/>
-        </w:rPr>
-        <w:t>, J. (2016). Exploring users' appropriateness as a proxy for experts when screening new product/service ideas. Journal of Product Innovation Management, 33(1), 4-18.</w:t>
+        <w:t>Magnusson, P. R., Wästlund, E., &amp; Netz, J. (2016). Exploring users' appropriateness as a proxy for experts when screening new product/service ideas. Journal of Product Innovation Management, 33(1), 4-18.</w:t>
       </w:r>
     </w:p>
     <w:p>
@@ -17811,25 +16908,7 @@
           <w:sz w:val="24"/>
           <w:szCs w:val="24"/>
         </w:rPr>
-        <w:t xml:space="preserve">Ford, P., &amp; </w:t>
-      </w:r>
-      <w:proofErr w:type="spellStart"/>
-      <w:r>
-        <w:rPr>
-          <w:rFonts w:ascii="Times New Roman" w:eastAsia="Times New Roman" w:hAnsi="Times New Roman" w:cs="Times New Roman"/>
-          <w:sz w:val="24"/>
-          <w:szCs w:val="24"/>
-        </w:rPr>
-        <w:t>Terris</w:t>
-      </w:r>
-      <w:proofErr w:type="spellEnd"/>
-      <w:r>
-        <w:rPr>
-          <w:rFonts w:ascii="Times New Roman" w:eastAsia="Times New Roman" w:hAnsi="Times New Roman" w:cs="Times New Roman"/>
-          <w:sz w:val="24"/>
-          <w:szCs w:val="24"/>
-        </w:rPr>
-        <w:t>, D. (2017). NPD, design and management for SME's. The Design Society.</w:t>
+        <w:t>Ford, P., &amp; Terris, D. (2017). NPD, design and management for SME's. The Design Society.</w:t>
       </w:r>
     </w:p>
     <w:p>
@@ -17866,61 +16945,7 @@
           <w:sz w:val="24"/>
           <w:szCs w:val="24"/>
         </w:rPr>
-        <w:t>Rodríguez-</w:t>
-      </w:r>
-      <w:proofErr w:type="spellStart"/>
-      <w:r>
-        <w:rPr>
-          <w:rFonts w:ascii="Times New Roman" w:eastAsia="Times New Roman" w:hAnsi="Times New Roman" w:cs="Times New Roman"/>
-          <w:sz w:val="24"/>
-          <w:szCs w:val="24"/>
-        </w:rPr>
-        <w:t>Ferradas</w:t>
-      </w:r>
-      <w:proofErr w:type="spellEnd"/>
-      <w:r>
-        <w:rPr>
-          <w:rFonts w:ascii="Times New Roman" w:eastAsia="Times New Roman" w:hAnsi="Times New Roman" w:cs="Times New Roman"/>
-          <w:sz w:val="24"/>
-          <w:szCs w:val="24"/>
-        </w:rPr>
-        <w:t>, M. I., &amp; Alfaro-</w:t>
-      </w:r>
-      <w:proofErr w:type="spellStart"/>
-      <w:r>
-        <w:rPr>
-          <w:rFonts w:ascii="Times New Roman" w:eastAsia="Times New Roman" w:hAnsi="Times New Roman" w:cs="Times New Roman"/>
-          <w:sz w:val="24"/>
-          <w:szCs w:val="24"/>
-        </w:rPr>
-        <w:t>Tanco</w:t>
-      </w:r>
-      <w:proofErr w:type="spellEnd"/>
-      <w:r>
-        <w:rPr>
-          <w:rFonts w:ascii="Times New Roman" w:eastAsia="Times New Roman" w:hAnsi="Times New Roman" w:cs="Times New Roman"/>
-          <w:sz w:val="24"/>
-          <w:szCs w:val="24"/>
-        </w:rPr>
-        <w:t xml:space="preserve">, J. A. (2016). Open innovation in automotive SMEs suppliers: an opportunity for new product development. </w:t>
-      </w:r>
-      <w:proofErr w:type="spellStart"/>
-      <w:r>
-        <w:rPr>
-          <w:rFonts w:ascii="Times New Roman" w:eastAsia="Times New Roman" w:hAnsi="Times New Roman" w:cs="Times New Roman"/>
-          <w:sz w:val="24"/>
-          <w:szCs w:val="24"/>
-        </w:rPr>
-        <w:t>Universia</w:t>
-      </w:r>
-      <w:proofErr w:type="spellEnd"/>
-      <w:r>
-        <w:rPr>
-          <w:rFonts w:ascii="Times New Roman" w:eastAsia="Times New Roman" w:hAnsi="Times New Roman" w:cs="Times New Roman"/>
-          <w:sz w:val="24"/>
-          <w:szCs w:val="24"/>
-        </w:rPr>
-        <w:t xml:space="preserve"> Business Review, (50), 142-157.</w:t>
+        <w:t>Rodríguez-Ferradas, M. I., &amp; Alfaro-Tanco, J. A. (2016). Open innovation in automotive SMEs suppliers: an opportunity for new product development. Universia Business Review, (50), 142-157.</w:t>
       </w:r>
     </w:p>
     <w:p>
@@ -17951,23 +16976,13 @@
           <w:szCs w:val="24"/>
         </w:rPr>
       </w:pPr>
-      <w:proofErr w:type="spellStart"/>
-      <w:r>
-        <w:rPr>
-          <w:rFonts w:ascii="Times New Roman" w:eastAsia="Times New Roman" w:hAnsi="Times New Roman" w:cs="Times New Roman"/>
-          <w:sz w:val="24"/>
-          <w:szCs w:val="24"/>
-        </w:rPr>
-        <w:t>Akram</w:t>
-      </w:r>
-      <w:proofErr w:type="spellEnd"/>
-      <w:r>
-        <w:rPr>
-          <w:rFonts w:ascii="Times New Roman" w:eastAsia="Times New Roman" w:hAnsi="Times New Roman" w:cs="Times New Roman"/>
-          <w:sz w:val="24"/>
-          <w:szCs w:val="24"/>
-        </w:rPr>
-        <w:t xml:space="preserve"> Afzal, M. (2017). Risks in new product development (NPD) projects.</w:t>
+      <w:r>
+        <w:rPr>
+          <w:rFonts w:ascii="Times New Roman" w:eastAsia="Times New Roman" w:hAnsi="Times New Roman" w:cs="Times New Roman"/>
+          <w:sz w:val="24"/>
+          <w:szCs w:val="24"/>
+        </w:rPr>
+        <w:t>Akram Afzal, M. (2017). Risks in new product development (NPD) projects.</w:t>
       </w:r>
     </w:p>
     <w:p>
@@ -18041,25 +17056,7 @@
           <w:sz w:val="24"/>
           <w:szCs w:val="24"/>
         </w:rPr>
-        <w:t xml:space="preserve">Hughes, G. D., &amp; </w:t>
-      </w:r>
-      <w:proofErr w:type="spellStart"/>
-      <w:r>
-        <w:rPr>
-          <w:rFonts w:ascii="Times New Roman" w:eastAsia="Times New Roman" w:hAnsi="Times New Roman" w:cs="Times New Roman"/>
-          <w:sz w:val="24"/>
-          <w:szCs w:val="24"/>
-        </w:rPr>
-        <w:t>Chafin</w:t>
-      </w:r>
-      <w:proofErr w:type="spellEnd"/>
-      <w:r>
-        <w:rPr>
-          <w:rFonts w:ascii="Times New Roman" w:eastAsia="Times New Roman" w:hAnsi="Times New Roman" w:cs="Times New Roman"/>
-          <w:sz w:val="24"/>
-          <w:szCs w:val="24"/>
-        </w:rPr>
-        <w:t>, D. C. (1996). Turning new product development into a continuous learning process. Journal of Product Innovation Management: AN INTERNATIONAL PUBLICATION OF THE PRODUCT DEVELOPMENT &amp; MANAGEMENT ASSOCIATION, 13(2), 89-104.</w:t>
+        <w:t>Hughes, G. D., &amp; Chafin, D. C. (1996). Turning new product development into a continuous learning process. Journal of Product Innovation Management: AN INTERNATIONAL PUBLICATION OF THE PRODUCT DEVELOPMENT &amp; MANAGEMENT ASSOCIATION, 13(2), 89-104.</w:t>
       </w:r>
     </w:p>
     <w:p>
@@ -18128,41 +17125,13 @@
           <w:szCs w:val="24"/>
         </w:rPr>
       </w:pPr>
-      <w:proofErr w:type="spellStart"/>
-      <w:r>
-        <w:rPr>
-          <w:rFonts w:ascii="Times New Roman" w:eastAsia="Times New Roman" w:hAnsi="Times New Roman" w:cs="Times New Roman"/>
-          <w:sz w:val="24"/>
-          <w:szCs w:val="24"/>
-        </w:rPr>
-        <w:t>Albar</w:t>
-      </w:r>
-      <w:proofErr w:type="spellEnd"/>
-      <w:r>
-        <w:rPr>
-          <w:rFonts w:ascii="Times New Roman" w:eastAsia="Times New Roman" w:hAnsi="Times New Roman" w:cs="Times New Roman"/>
-          <w:sz w:val="24"/>
-          <w:szCs w:val="24"/>
-        </w:rPr>
-        <w:t xml:space="preserve">, F. M., &amp; </w:t>
-      </w:r>
-      <w:proofErr w:type="spellStart"/>
-      <w:r>
-        <w:rPr>
-          <w:rFonts w:ascii="Times New Roman" w:eastAsia="Times New Roman" w:hAnsi="Times New Roman" w:cs="Times New Roman"/>
-          <w:sz w:val="24"/>
-          <w:szCs w:val="24"/>
-        </w:rPr>
-        <w:t>Kocaoglu</w:t>
-      </w:r>
-      <w:proofErr w:type="spellEnd"/>
-      <w:r>
-        <w:rPr>
-          <w:rFonts w:ascii="Times New Roman" w:eastAsia="Times New Roman" w:hAnsi="Times New Roman" w:cs="Times New Roman"/>
-          <w:sz w:val="24"/>
-          <w:szCs w:val="24"/>
-        </w:rPr>
-        <w:t>, D. F. (2009, August). Few or more attributes: deleting criteria using sensitivity analysis. In PICMET'09-2009 Portland International Conference on Management of Engineering &amp; Technology (pp. 564-570). IEEE.</w:t>
+      <w:r>
+        <w:rPr>
+          <w:rFonts w:ascii="Times New Roman" w:eastAsia="Times New Roman" w:hAnsi="Times New Roman" w:cs="Times New Roman"/>
+          <w:sz w:val="24"/>
+          <w:szCs w:val="24"/>
+        </w:rPr>
+        <w:t>Albar, F. M., &amp; Kocaoglu, D. F. (2009, August). Few or more attributes: deleting criteria using sensitivity analysis. In PICMET'09-2009 Portland International Conference on Management of Engineering &amp; Technology (pp. 564-570). IEEE.</w:t>
       </w:r>
     </w:p>
     <w:p>
@@ -18193,23 +17162,13 @@
           <w:szCs w:val="24"/>
         </w:rPr>
       </w:pPr>
-      <w:proofErr w:type="spellStart"/>
-      <w:r>
-        <w:rPr>
-          <w:rFonts w:ascii="Times New Roman" w:eastAsia="Times New Roman" w:hAnsi="Times New Roman" w:cs="Times New Roman"/>
-          <w:sz w:val="24"/>
-          <w:szCs w:val="24"/>
-        </w:rPr>
-        <w:t>Fasolo</w:t>
-      </w:r>
-      <w:proofErr w:type="spellEnd"/>
-      <w:r>
-        <w:rPr>
-          <w:rFonts w:ascii="Times New Roman" w:eastAsia="Times New Roman" w:hAnsi="Times New Roman" w:cs="Times New Roman"/>
-          <w:sz w:val="24"/>
-          <w:szCs w:val="24"/>
-        </w:rPr>
-        <w:t>, B., McClelland, G. H., &amp; Todd, P. M. (2007). Escaping the tyranny of choice: When fewer attributes make choice easier. Marketing Theory, 7(1), 13-26.</w:t>
+      <w:r>
+        <w:rPr>
+          <w:rFonts w:ascii="Times New Roman" w:eastAsia="Times New Roman" w:hAnsi="Times New Roman" w:cs="Times New Roman"/>
+          <w:sz w:val="24"/>
+          <w:szCs w:val="24"/>
+        </w:rPr>
+        <w:t>Fasolo, B., McClelland, G. H., &amp; Todd, P. M. (2007). Escaping the tyranny of choice: When fewer attributes make choice easier. Marketing Theory, 7(1), 13-26.</w:t>
       </w:r>
     </w:p>
     <w:p>
@@ -18240,41 +17199,13 @@
           <w:szCs w:val="24"/>
         </w:rPr>
       </w:pPr>
-      <w:proofErr w:type="spellStart"/>
-      <w:r>
-        <w:rPr>
-          <w:rFonts w:ascii="Times New Roman" w:eastAsia="Times New Roman" w:hAnsi="Times New Roman" w:cs="Times New Roman"/>
-          <w:sz w:val="24"/>
-          <w:szCs w:val="24"/>
-        </w:rPr>
-        <w:t>Rieskamp</w:t>
-      </w:r>
-      <w:proofErr w:type="spellEnd"/>
-      <w:r>
-        <w:rPr>
-          <w:rFonts w:ascii="Times New Roman" w:eastAsia="Times New Roman" w:hAnsi="Times New Roman" w:cs="Times New Roman"/>
-          <w:sz w:val="24"/>
-          <w:szCs w:val="24"/>
-        </w:rPr>
-        <w:t xml:space="preserve">, J., &amp; </w:t>
-      </w:r>
-      <w:proofErr w:type="spellStart"/>
-      <w:r>
-        <w:rPr>
-          <w:rFonts w:ascii="Times New Roman" w:eastAsia="Times New Roman" w:hAnsi="Times New Roman" w:cs="Times New Roman"/>
-          <w:sz w:val="24"/>
-          <w:szCs w:val="24"/>
-        </w:rPr>
-        <w:t>Hoffrage</w:t>
-      </w:r>
-      <w:proofErr w:type="spellEnd"/>
-      <w:r>
-        <w:rPr>
-          <w:rFonts w:ascii="Times New Roman" w:eastAsia="Times New Roman" w:hAnsi="Times New Roman" w:cs="Times New Roman"/>
-          <w:sz w:val="24"/>
-          <w:szCs w:val="24"/>
-        </w:rPr>
-        <w:t>, U. (1999). When do people use simple heuristics, and how can we tell?</w:t>
+      <w:r>
+        <w:rPr>
+          <w:rFonts w:ascii="Times New Roman" w:eastAsia="Times New Roman" w:hAnsi="Times New Roman" w:cs="Times New Roman"/>
+          <w:sz w:val="24"/>
+          <w:szCs w:val="24"/>
+        </w:rPr>
+        <w:t>Rieskamp, J., &amp; Hoffrage, U. (1999). When do people use simple heuristics, and how can we tell?</w:t>
       </w:r>
     </w:p>
     <w:p>
@@ -18330,7 +17261,6 @@
           <w:shd w:val="clear" w:color="auto" w:fill="FFFFFF"/>
         </w:rPr>
       </w:pPr>
-      <w:proofErr w:type="spellStart"/>
       <w:r>
         <w:rPr>
           <w:rFonts w:ascii="Times New Roman" w:hAnsi="Times New Roman" w:cs="Times New Roman"/>
@@ -18339,18 +17269,7 @@
           <w:szCs w:val="24"/>
           <w:shd w:val="clear" w:color="auto" w:fill="FFFFFF"/>
         </w:rPr>
-        <w:t>Akaikine</w:t>
-      </w:r>
-      <w:proofErr w:type="spellEnd"/>
-      <w:r>
-        <w:rPr>
-          <w:rFonts w:ascii="Times New Roman" w:hAnsi="Times New Roman" w:cs="Times New Roman"/>
-          <w:color w:val="222222"/>
-          <w:sz w:val="24"/>
-          <w:szCs w:val="24"/>
-          <w:shd w:val="clear" w:color="auto" w:fill="FFFFFF"/>
-        </w:rPr>
-        <w:t>, A. (2010). The impact of software design structure on product maintenance costs and measurement of economic benefits of product redesign (Doctoral dissertation, Massachusetts Institute of Technology).</w:t>
+        <w:t>Akaikine, A. (2010). The impact of software design structure on product maintenance costs and measurement of economic benefits of product redesign (Doctoral dissertation, Massachusetts Institute of Technology).</w:t>
       </w:r>
     </w:p>
     <w:p>

</xml_diff>